<commit_message>
Added bonus 1 part B
</commit_message>
<xml_diff>
--- a/hw3/דוח.docx
+++ b/hw3/דוח.docx
@@ -163,7 +163,6 @@
     <w:p>
       <w:pPr>
         <w:rPr>
-          <w:rFonts w:hint="cs"/>
           <w:rtl/>
         </w:rPr>
       </w:pPr>
@@ -261,7 +260,7 @@
     </w:p>
     <w:p>
       <w:pPr>
-        <w:pStyle w:val="ListParagraph"/>
+        <w:pStyle w:val="a4"/>
         <w:numPr>
           <w:ilvl w:val="0"/>
           <w:numId w:val="5"/>
@@ -308,11 +307,9 @@
         </w:rPr>
         <w:t>'</w:t>
       </w:r>
-      <w:proofErr w:type="spellStart"/>
       <w:r>
         <w:t>Most_Important_Issue</w:t>
       </w:r>
-      <w:proofErr w:type="spellEnd"/>
       <w:r>
         <w:rPr>
           <w:rFonts w:cs="Arial"/>
@@ -340,7 +337,7 @@
     </w:p>
     <w:p>
       <w:pPr>
-        <w:pStyle w:val="ListParagraph"/>
+        <w:pStyle w:val="a4"/>
         <w:numPr>
           <w:ilvl w:val="0"/>
           <w:numId w:val="5"/>
@@ -373,7 +370,7 @@
     </w:p>
     <w:p>
       <w:pPr>
-        <w:pStyle w:val="ListParagraph"/>
+        <w:pStyle w:val="a4"/>
         <w:numPr>
           <w:ilvl w:val="0"/>
           <w:numId w:val="5"/>
@@ -429,7 +426,7 @@
     </w:p>
     <w:p>
       <w:pPr>
-        <w:pStyle w:val="ListParagraph"/>
+        <w:pStyle w:val="a4"/>
         <w:numPr>
           <w:ilvl w:val="0"/>
           <w:numId w:val="5"/>
@@ -449,7 +446,7 @@
     </w:p>
     <w:p>
       <w:pPr>
-        <w:pStyle w:val="ListParagraph"/>
+        <w:pStyle w:val="a4"/>
         <w:bidi/>
         <w:rPr>
           <w:rtl/>
@@ -476,15 +473,7 @@
         <w:t xml:space="preserve"> </w:t>
       </w:r>
       <w:r>
-        <w:t xml:space="preserve">  train(70%), </w:t>
-      </w:r>
-      <w:proofErr w:type="spellStart"/>
-      <w:r>
-        <w:t>val</w:t>
-      </w:r>
-      <w:proofErr w:type="spellEnd"/>
-      <w:r>
-        <w:t xml:space="preserve">(15%), test(15%) </w:t>
+        <w:t xml:space="preserve">  train(70%), val(15%), test(15%) </w:t>
       </w:r>
       <w:r>
         <w:rPr>
@@ -496,7 +485,7 @@
     </w:p>
     <w:p>
       <w:pPr>
-        <w:pStyle w:val="ListParagraph"/>
+        <w:pStyle w:val="a4"/>
         <w:numPr>
           <w:ilvl w:val="0"/>
           <w:numId w:val="5"/>
@@ -526,7 +515,7 @@
     </w:p>
     <w:p>
       <w:pPr>
-        <w:pStyle w:val="ListParagraph"/>
+        <w:pStyle w:val="a4"/>
         <w:bidi/>
         <w:rPr>
           <w:rtl/>
@@ -563,23 +552,7 @@
           <w:rFonts w:hint="cs"/>
           <w:rtl/>
         </w:rPr>
-        <w:t xml:space="preserve">פעולה זו ביצענו רק על סט האימון, והשתמשנו </w:t>
-      </w:r>
-      <w:proofErr w:type="spellStart"/>
-      <w:r>
-        <w:rPr>
-          <w:rFonts w:hint="cs"/>
-          <w:rtl/>
-        </w:rPr>
-        <w:t>בלייבלים</w:t>
-      </w:r>
-      <w:proofErr w:type="spellEnd"/>
-      <w:r>
-        <w:rPr>
-          <w:rFonts w:hint="cs"/>
-          <w:rtl/>
-        </w:rPr>
-        <w:t xml:space="preserve"> של הדאטה על מנת למצוא </w:t>
+        <w:t xml:space="preserve">פעולה זו ביצענו רק על סט האימון, והשתמשנו בלייבלים של הדאטה על מנת למצוא </w:t>
       </w:r>
       <w:r>
         <w:t>outliers</w:t>
@@ -589,28 +562,12 @@
           <w:rFonts w:hint="cs"/>
           <w:rtl/>
         </w:rPr>
-        <w:t xml:space="preserve"> יחסית </w:t>
-      </w:r>
-      <w:proofErr w:type="spellStart"/>
-      <w:r>
-        <w:rPr>
-          <w:rFonts w:hint="cs"/>
-          <w:rtl/>
-        </w:rPr>
-        <w:t>ללייבל</w:t>
-      </w:r>
-      <w:proofErr w:type="spellEnd"/>
-      <w:r>
-        <w:rPr>
-          <w:rFonts w:hint="cs"/>
-          <w:rtl/>
-        </w:rPr>
-        <w:t>.</w:t>
+        <w:t xml:space="preserve"> יחסית ללייבל.</w:t>
       </w:r>
     </w:p>
     <w:p>
       <w:pPr>
-        <w:pStyle w:val="ListParagraph"/>
+        <w:pStyle w:val="a4"/>
         <w:numPr>
           <w:ilvl w:val="0"/>
           <w:numId w:val="5"/>
@@ -620,6 +577,7 @@
           <w:u w:val="single"/>
         </w:rPr>
       </w:pPr>
+      <w:proofErr w:type="gramStart"/>
       <w:r>
         <w:t>Imputation</w:t>
       </w:r>
@@ -628,36 +586,28 @@
           <w:rFonts w:hint="cs"/>
           <w:rtl/>
         </w:rPr>
-        <w:t xml:space="preserve"> : </w:t>
-      </w:r>
-      <w:r>
-        <w:rPr>
-          <w:rtl/>
-        </w:rPr>
-        <w:br/>
-      </w:r>
-      <w:r>
-        <w:rPr>
-          <w:rFonts w:hint="cs"/>
-          <w:rtl/>
-        </w:rPr>
-        <w:t xml:space="preserve">השלמת ערכים חסרים ביצענו בנפרד לסט האימון ולסט </w:t>
-      </w:r>
-      <w:proofErr w:type="spellStart"/>
-      <w:r>
-        <w:rPr>
-          <w:rFonts w:hint="cs"/>
-          <w:rtl/>
-        </w:rPr>
-        <w:t>הולידציה</w:t>
-      </w:r>
-      <w:proofErr w:type="spellEnd"/>
-      <w:r>
-        <w:rPr>
-          <w:rFonts w:hint="cs"/>
-          <w:rtl/>
-        </w:rPr>
-        <w:t xml:space="preserve"> והבדיקה -</w:t>
+        <w:t xml:space="preserve"> :</w:t>
+      </w:r>
+      <w:proofErr w:type="gramEnd"/>
+      <w:r>
+        <w:rPr>
+          <w:rFonts w:hint="cs"/>
+          <w:rtl/>
+        </w:rPr>
+        <w:t xml:space="preserve"> </w:t>
+      </w:r>
+      <w:r>
+        <w:rPr>
+          <w:rtl/>
+        </w:rPr>
+        <w:br/>
+      </w:r>
+      <w:r>
+        <w:rPr>
+          <w:rFonts w:hint="cs"/>
+          <w:rtl/>
+        </w:rPr>
+        <w:t>השלמת ערכים חסרים ביצענו בנפרד לסט האימון ולסט הולידציה והבדיקה -</w:t>
       </w:r>
       <w:r>
         <w:rPr>
@@ -672,11 +622,9 @@
         </w:rPr>
         <w:t xml:space="preserve">עבור סט האימון בחרנו בשיטה הנקראת </w:t>
       </w:r>
-      <w:proofErr w:type="spellStart"/>
       <w:r>
         <w:t>Bootstraping</w:t>
       </w:r>
-      <w:proofErr w:type="spellEnd"/>
       <w:r>
         <w:rPr>
           <w:rFonts w:hint="cs"/>
@@ -695,35 +643,12 @@
           <w:rFonts w:hint="cs"/>
           <w:rtl/>
         </w:rPr>
-        <w:t xml:space="preserve">בשיטה זו, עבור כל ערך חסר, השלמנו על ידי כך שדגמנו מתוך הדאטה שלנו עם חשיבות </w:t>
-      </w:r>
-      <w:proofErr w:type="spellStart"/>
-      <w:r>
-        <w:rPr>
-          <w:rFonts w:hint="cs"/>
-          <w:rtl/>
-        </w:rPr>
-        <w:t>ללייבל</w:t>
-      </w:r>
-      <w:proofErr w:type="spellEnd"/>
-      <w:r>
-        <w:rPr>
-          <w:rFonts w:hint="cs"/>
-          <w:rtl/>
-        </w:rPr>
-        <w:t>,</w:t>
-      </w:r>
-      <w:r>
-        <w:rPr>
-          <w:rFonts w:hint="cs"/>
-          <w:rtl/>
-        </w:rPr>
-        <w:t xml:space="preserve"> ערך חדש.</w:t>
+        <w:t>בשיטה זו, עבור כל ערך חסר, השלמנו על ידי כך שדגמנו מתוך הדאטה שלנו עם חשיבות ללייבל, ערך חדש.</w:t>
       </w:r>
     </w:p>
     <w:p>
       <w:pPr>
-        <w:pStyle w:val="ListParagraph"/>
+        <w:pStyle w:val="a4"/>
         <w:bidi/>
         <w:rPr>
           <w:rtl/>
@@ -734,93 +659,38 @@
           <w:rFonts w:hint="cs"/>
           <w:rtl/>
         </w:rPr>
-        <w:t xml:space="preserve">עבור סט </w:t>
-      </w:r>
-      <w:proofErr w:type="spellStart"/>
-      <w:r>
-        <w:rPr>
-          <w:rFonts w:hint="cs"/>
-          <w:rtl/>
-        </w:rPr>
-        <w:t>הולידציה</w:t>
-      </w:r>
-      <w:proofErr w:type="spellEnd"/>
-      <w:r>
-        <w:rPr>
-          <w:rFonts w:hint="cs"/>
-          <w:rtl/>
-        </w:rPr>
-        <w:t xml:space="preserve"> והבדיה </w:t>
-      </w:r>
-      <w:r>
-        <w:rPr>
-          <w:rFonts w:hint="cs"/>
-          <w:rtl/>
-        </w:rPr>
-        <w:t>בחרנו לטפל בצורה שונה.</w:t>
-      </w:r>
-      <w:r>
-        <w:rPr>
-          <w:rtl/>
-        </w:rPr>
-        <w:br/>
-      </w:r>
-      <w:r>
-        <w:rPr>
-          <w:rFonts w:hint="cs"/>
-          <w:rtl/>
-        </w:rPr>
-        <w:t xml:space="preserve">תחילה לקחנו את סט האימון, ועבור כל פיצ'ר חישבנו את ממוצע הפיצ'ר עבור ערכים נומריים ואת הערך הנפוץ ביותר עבור ערכים נומינליים (ללא חשיבות </w:t>
-      </w:r>
-      <w:proofErr w:type="spellStart"/>
-      <w:r>
-        <w:rPr>
-          <w:rFonts w:hint="cs"/>
-          <w:rtl/>
-        </w:rPr>
-        <w:t>ללייבל</w:t>
-      </w:r>
-      <w:proofErr w:type="spellEnd"/>
-      <w:r>
-        <w:rPr>
-          <w:rFonts w:hint="cs"/>
-          <w:rtl/>
-        </w:rPr>
-        <w:t>).</w:t>
-      </w:r>
-      <w:r>
-        <w:rPr>
-          <w:rtl/>
-        </w:rPr>
-        <w:br/>
-      </w:r>
-      <w:r>
-        <w:rPr>
-          <w:rFonts w:hint="cs"/>
-          <w:rtl/>
-        </w:rPr>
-        <w:t xml:space="preserve">לאחר מכן, השלמנו את סט </w:t>
-      </w:r>
-      <w:proofErr w:type="spellStart"/>
-      <w:r>
-        <w:rPr>
-          <w:rFonts w:hint="cs"/>
-          <w:rtl/>
-        </w:rPr>
-        <w:t>הולידציה</w:t>
-      </w:r>
-      <w:proofErr w:type="spellEnd"/>
-      <w:r>
-        <w:rPr>
-          <w:rFonts w:hint="cs"/>
-          <w:rtl/>
-        </w:rPr>
-        <w:t xml:space="preserve"> והבדיקה בעזרת הערכים שחושבו מסט האימון.</w:t>
+        <w:t>עבור סט הולידציה והבדיה בחרנו לטפל בצורה שונה.</w:t>
+      </w:r>
+      <w:r>
+        <w:rPr>
+          <w:rtl/>
+        </w:rPr>
+        <w:br/>
+      </w:r>
+      <w:r>
+        <w:rPr>
+          <w:rFonts w:hint="cs"/>
+          <w:rtl/>
+        </w:rPr>
+        <w:t>תחילה לקחנו את סט האימון, ועבור כל פיצ'ר חישבנו את ממוצע הפיצ'ר עבור ערכים נומריים ואת הערך הנפוץ ביותר עבור ערכים נומינליים (ללא חשיבות ללייבל).</w:t>
+      </w:r>
+      <w:r>
+        <w:rPr>
+          <w:rtl/>
+        </w:rPr>
+        <w:br/>
+      </w:r>
+      <w:r>
+        <w:rPr>
+          <w:rFonts w:hint="cs"/>
+          <w:rtl/>
+        </w:rPr>
+        <w:t>לאחר מכן, השלמנו את סט הולידציה והבדיקה בעזרת הערכים שחושבו מסט האימון.</w:t>
       </w:r>
     </w:p>
     <w:p>
       <w:pPr>
-        <w:pStyle w:val="ListParagraph"/>
+        <w:pStyle w:val="a4"/>
         <w:numPr>
           <w:ilvl w:val="0"/>
           <w:numId w:val="5"/>
@@ -843,7 +713,7 @@
     </w:p>
     <w:p>
       <w:pPr>
-        <w:pStyle w:val="ListParagraph"/>
+        <w:pStyle w:val="a4"/>
         <w:bidi/>
         <w:rPr>
           <w:rtl/>
@@ -854,23 +724,7 @@
           <w:rFonts w:hint="cs"/>
           <w:rtl/>
         </w:rPr>
-        <w:t xml:space="preserve">עבור פיצ'רים </w:t>
-      </w:r>
-      <w:proofErr w:type="spellStart"/>
-      <w:r>
-        <w:rPr>
-          <w:rFonts w:hint="cs"/>
-          <w:rtl/>
-        </w:rPr>
-        <w:t>יוניפורמים</w:t>
-      </w:r>
-      <w:proofErr w:type="spellEnd"/>
-      <w:r>
-        <w:rPr>
-          <w:rFonts w:hint="cs"/>
-          <w:rtl/>
-        </w:rPr>
-        <w:t xml:space="preserve"> ביצענו </w:t>
+        <w:t xml:space="preserve">עבור פיצ'רים יוניפורמים ביצענו </w:t>
       </w:r>
       <w:r>
         <w:t>scaling</w:t>
@@ -893,28 +747,12 @@
           <w:rFonts w:hint="cs"/>
           <w:rtl/>
         </w:rPr>
-        <w:t xml:space="preserve">עבור פיצ'רים </w:t>
-      </w:r>
-      <w:proofErr w:type="spellStart"/>
-      <w:r>
-        <w:rPr>
-          <w:rFonts w:hint="cs"/>
-          <w:rtl/>
-        </w:rPr>
-        <w:t>נורמלים</w:t>
-      </w:r>
-      <w:proofErr w:type="spellEnd"/>
-      <w:r>
-        <w:rPr>
-          <w:rFonts w:hint="cs"/>
-          <w:rtl/>
-        </w:rPr>
-        <w:t xml:space="preserve"> ביצענו נורמליזציה עם ממוצע 0 וסטיית תקן 1.</w:t>
+        <w:t>עבור פיצ'רים נורמלים ביצענו נורמליזציה עם ממוצע 0 וסטיית תקן 1.</w:t>
       </w:r>
     </w:p>
     <w:p>
       <w:pPr>
-        <w:pStyle w:val="ListParagraph"/>
+        <w:pStyle w:val="a4"/>
         <w:bidi/>
         <w:rPr>
           <w:rtl/>
@@ -930,7 +768,6 @@
     <w:p>
       <w:pPr>
         <w:rPr>
-          <w:rFonts w:hint="cs"/>
           <w:b/>
           <w:bCs/>
           <w:rtl/>
@@ -1056,35 +893,16 @@
         </w:rPr>
         <w:br/>
       </w:r>
-      <w:proofErr w:type="spellStart"/>
-      <w:r>
-        <w:t>RandomForestClassifier</w:t>
-      </w:r>
-      <w:proofErr w:type="spellEnd"/>
-      <w:r>
-        <w:t>, KNN, SVC,</w:t>
-      </w:r>
-      <w:r>
-        <w:t xml:space="preserve"> </w:t>
-      </w:r>
-      <w:proofErr w:type="spellStart"/>
-      <w:r>
-        <w:t>DecisionTreeClasifier</w:t>
-      </w:r>
-      <w:proofErr w:type="spellEnd"/>
-      <w:r>
-        <w:t xml:space="preserve">, </w:t>
-      </w:r>
-      <w:proofErr w:type="spellStart"/>
-      <w:r>
-        <w:t>GaussianNB</w:t>
-      </w:r>
-      <w:proofErr w:type="spellEnd"/>
+      <w:r>
+        <w:t>RandomForestClassifier, KNN, SVC,</w:t>
+      </w:r>
+      <w:r>
+        <w:t xml:space="preserve"> DecisionTreeClasifier, GaussianNB</w:t>
+      </w:r>
     </w:p>
     <w:p>
       <w:pPr>
         <w:rPr>
-          <w:rFonts w:hint="cs"/>
           <w:rtl/>
         </w:rPr>
       </w:pPr>
@@ -1126,32 +944,16 @@
       <w:pPr>
         <w:bidi w:val="0"/>
       </w:pPr>
-      <w:proofErr w:type="spellStart"/>
-      <w:r>
-        <w:t>RandomForestClassifier</w:t>
-      </w:r>
-      <w:proofErr w:type="spellEnd"/>
-      <w:r>
-        <w:t xml:space="preserve">: </w:t>
-      </w:r>
-      <w:proofErr w:type="spellStart"/>
-      <w:r>
-        <w:t>n_estimators</w:t>
-      </w:r>
-      <w:proofErr w:type="spellEnd"/>
-      <w:r>
-        <w:t xml:space="preserve">: 220, </w:t>
-      </w:r>
-      <w:r>
-        <w:t xml:space="preserve"> </w:t>
-      </w:r>
-      <w:proofErr w:type="spellStart"/>
-      <w:r>
-        <w:t>min_samples_split</w:t>
-      </w:r>
-      <w:proofErr w:type="spellEnd"/>
-      <w:r>
-        <w:t>: 10</w:t>
+      <w:r>
+        <w:t xml:space="preserve">RandomForestClassifier: n_estimators: </w:t>
+      </w:r>
+      <w:proofErr w:type="gramStart"/>
+      <w:r>
+        <w:t>220,  min</w:t>
+      </w:r>
+      <w:proofErr w:type="gramEnd"/>
+      <w:r>
+        <w:t>_samples_split: 10</w:t>
       </w:r>
       <w:r>
         <w:rPr>
@@ -1160,21 +962,8 @@
         </w:rPr>
         <w:t xml:space="preserve">                                  </w:t>
       </w:r>
-      <w:proofErr w:type="spellStart"/>
-      <w:r>
-        <w:t>KNeighborsClassifier</w:t>
-      </w:r>
-      <w:proofErr w:type="spellEnd"/>
-      <w:r>
-        <w:t xml:space="preserve">: </w:t>
-      </w:r>
-      <w:proofErr w:type="spellStart"/>
-      <w:r>
-        <w:t>n_neighbors</w:t>
-      </w:r>
-      <w:proofErr w:type="spellEnd"/>
-      <w:r>
-        <w:t>: 3</w:t>
+      <w:r>
+        <w:t>KNeighborsClassifier: n_neighbors: 3</w:t>
       </w:r>
       <w:r>
         <w:rPr>
@@ -1183,40 +972,11 @@
         <w:br/>
       </w:r>
       <w:r>
-        <w:t xml:space="preserve">SVC: </w:t>
-      </w:r>
-      <w:r>
-        <w:t xml:space="preserve"> </w:t>
-      </w:r>
-      <w:r>
-        <w:t>kernel: '</w:t>
-      </w:r>
-      <w:proofErr w:type="spellStart"/>
-      <w:r>
-        <w:t>rbf</w:t>
-      </w:r>
-      <w:proofErr w:type="spellEnd"/>
-      <w:r>
-        <w:t>'</w:t>
-      </w:r>
-      <w:r>
-        <w:br/>
-      </w:r>
-      <w:proofErr w:type="spellStart"/>
-      <w:r>
-        <w:t>DecisionTreeClassifier</w:t>
-      </w:r>
-      <w:proofErr w:type="spellEnd"/>
-      <w:r>
-        <w:t xml:space="preserve">: </w:t>
-      </w:r>
-      <w:proofErr w:type="spellStart"/>
-      <w:r>
-        <w:t>min_samples_split</w:t>
-      </w:r>
-      <w:proofErr w:type="spellEnd"/>
-      <w:r>
-        <w:t>: 4</w:t>
+        <w:t>SVC:  kernel: 'rbf'</w:t>
+      </w:r>
+      <w:r>
+        <w:br/>
+        <w:t>DecisionTreeClassifier: min_samples_split: 4</w:t>
       </w:r>
       <w:r>
         <w:rPr>
@@ -1225,11 +985,9 @@
         </w:rPr>
         <w:br/>
       </w:r>
-      <w:proofErr w:type="spellStart"/>
       <w:r>
         <w:t>GaussianNB</w:t>
       </w:r>
-      <w:proofErr w:type="spellEnd"/>
       <w:r>
         <w:rPr>
           <w:rFonts w:cs="Arial"/>
@@ -1241,7 +999,6 @@
     <w:p>
       <w:pPr>
         <w:rPr>
-          <w:rFonts w:hint="cs"/>
           <w:b/>
           <w:bCs/>
           <w:rtl/>
@@ -1283,23 +1040,7 @@
           <w:rFonts w:hint="cs"/>
           <w:rtl/>
         </w:rPr>
-        <w:t xml:space="preserve">כל מודל אימנו על סט האימון, וביצענו הערכת ביצועים על סט </w:t>
-      </w:r>
-      <w:proofErr w:type="spellStart"/>
-      <w:r>
-        <w:rPr>
-          <w:rFonts w:hint="cs"/>
-          <w:rtl/>
-        </w:rPr>
-        <w:t>הולידציה</w:t>
-      </w:r>
-      <w:proofErr w:type="spellEnd"/>
-      <w:r>
-        <w:rPr>
-          <w:rFonts w:hint="cs"/>
-          <w:rtl/>
-        </w:rPr>
-        <w:t xml:space="preserve"> לפי מספר מדדים. </w:t>
+        <w:t xml:space="preserve">כל מודל אימנו על סט האימון, וביצענו הערכת ביצועים על סט הולידציה לפי מספר מדדים. </w:t>
       </w:r>
       <w:r>
         <w:rPr>
@@ -1320,23 +1061,7 @@
           <w:rFonts w:hint="cs"/>
           <w:rtl/>
         </w:rPr>
-        <w:t xml:space="preserve">לבסוף הסתכלנו על כל התוצאות שקיבלנו ובחרנו בצורה ידנית את המודל המוצלח ביותר.(בהמשך בבונוס הראשון </w:t>
-      </w:r>
-      <w:proofErr w:type="spellStart"/>
-      <w:r>
-        <w:rPr>
-          <w:rFonts w:hint="cs"/>
-          <w:rtl/>
-        </w:rPr>
-        <w:t>ממימשנו</w:t>
-      </w:r>
-      <w:proofErr w:type="spellEnd"/>
-      <w:r>
-        <w:rPr>
-          <w:rFonts w:hint="cs"/>
-          <w:rtl/>
-        </w:rPr>
-        <w:t xml:space="preserve"> פונקציה המבצעת זאת בצורה אוטומטית על ידי שקלול התוצאות)</w:t>
+        <w:t>לבסוף הסתכלנו על כל התוצאות שקיבלנו ובחרנו בצורה ידנית את המודל המוצלח ביותר.(בהמשך בבונוס הראשון ממימשנו פונקציה המבצעת זאת בצורה אוטומטית על ידי שקלול התוצאות)</w:t>
       </w:r>
       <w:r>
         <w:rPr>
@@ -1351,11 +1076,9 @@
         </w:rPr>
         <w:t xml:space="preserve">המודל שקיבל את הביצועים הטובים ביותר היה המודל </w:t>
       </w:r>
-      <w:proofErr w:type="spellStart"/>
       <w:r>
         <w:t>RandomForestClassifier</w:t>
       </w:r>
-      <w:proofErr w:type="spellEnd"/>
       <w:r>
         <w:rPr>
           <w:rFonts w:hint="cs"/>
@@ -1363,21 +1086,8 @@
         </w:rPr>
         <w:t xml:space="preserve"> עם הפרמטרים הבאים : </w:t>
       </w:r>
-      <w:proofErr w:type="spellStart"/>
-      <w:r>
-        <w:t>n_estimators</w:t>
-      </w:r>
-      <w:proofErr w:type="spellEnd"/>
-      <w:r>
-        <w:t xml:space="preserve">: 220,  </w:t>
-      </w:r>
-      <w:proofErr w:type="spellStart"/>
-      <w:r>
-        <w:t>min_samples_split</w:t>
-      </w:r>
-      <w:proofErr w:type="spellEnd"/>
-      <w:r>
-        <w:t>: 10</w:t>
+      <w:r>
+        <w:t>n_estimators: 220,  min_samples_split: 10</w:t>
       </w:r>
     </w:p>
     <w:p>
@@ -1390,7 +1100,6 @@
     <w:p>
       <w:pPr>
         <w:rPr>
-          <w:rFonts w:hint="cs"/>
           <w:b/>
           <w:bCs/>
           <w:rtl/>
@@ -1424,39 +1133,7 @@
           <w:rFonts w:hint="cs"/>
           <w:rtl/>
         </w:rPr>
-        <w:t xml:space="preserve">לאחר בחירת המודל המוצלח ביותר, ביצענו אימון שלו בעזרת סט האימון </w:t>
-      </w:r>
-      <w:proofErr w:type="spellStart"/>
-      <w:r>
-        <w:rPr>
-          <w:rFonts w:hint="cs"/>
-          <w:rtl/>
-        </w:rPr>
-        <w:t>והולידציה</w:t>
-      </w:r>
-      <w:proofErr w:type="spellEnd"/>
-      <w:r>
-        <w:rPr>
-          <w:rFonts w:hint="cs"/>
-          <w:rtl/>
-        </w:rPr>
-        <w:t xml:space="preserve"> יחדיו (בחרנו להשתמש בסט </w:t>
-      </w:r>
-      <w:proofErr w:type="spellStart"/>
-      <w:r>
-        <w:rPr>
-          <w:rFonts w:hint="cs"/>
-          <w:rtl/>
-        </w:rPr>
-        <w:t>הולידציה</w:t>
-      </w:r>
-      <w:proofErr w:type="spellEnd"/>
-      <w:r>
-        <w:rPr>
-          <w:rFonts w:hint="cs"/>
-          <w:rtl/>
-        </w:rPr>
-        <w:t xml:space="preserve"> לאימון מפני שכעת אין צורך לבצע ולידציה נוספת).</w:t>
+        <w:t>לאחר בחירת המודל המוצלח ביותר, ביצענו אימון שלו בעזרת סט האימון והולידציה יחדיו (בחרנו להשתמש בסט הולידציה לאימון מפני שכעת אין צורך לבצע ולידציה נוספת).</w:t>
       </w:r>
       <w:r>
         <w:rPr>
@@ -1474,7 +1151,7 @@
     </w:p>
     <w:p>
       <w:pPr>
-        <w:pStyle w:val="ListParagraph"/>
+        <w:pStyle w:val="a4"/>
         <w:numPr>
           <w:ilvl w:val="0"/>
           <w:numId w:val="6"/>
@@ -1501,7 +1178,7 @@
     </w:p>
     <w:p>
       <w:pPr>
-        <w:pStyle w:val="ListParagraph"/>
+        <w:pStyle w:val="a4"/>
         <w:bidi/>
         <w:rPr>
           <w:rtl/>
@@ -1564,7 +1241,7 @@
     </w:p>
     <w:p>
       <w:pPr>
-        <w:pStyle w:val="ListParagraph"/>
+        <w:pStyle w:val="a4"/>
         <w:bidi/>
         <w:rPr>
           <w:rtl/>
@@ -1627,7 +1304,7 @@
     </w:p>
     <w:p>
       <w:pPr>
-        <w:pStyle w:val="ListParagraph"/>
+        <w:pStyle w:val="a4"/>
         <w:bidi/>
         <w:rPr>
           <w:rtl/>
@@ -1656,7 +1333,7 @@
     </w:p>
     <w:p>
       <w:pPr>
-        <w:pStyle w:val="ListParagraph"/>
+        <w:pStyle w:val="a4"/>
         <w:bidi/>
         <w:rPr>
           <w:rtl/>
@@ -1674,36 +1351,44 @@
           <w:b/>
           <w:bCs/>
         </w:rPr>
-        <w:t>Test Error : 6</w:t>
-      </w:r>
+        <w:t xml:space="preserve">Test </w:t>
+      </w:r>
+      <w:proofErr w:type="gramStart"/>
       <w:r>
         <w:rPr>
           <w:b/>
           <w:bCs/>
         </w:rPr>
-        <w:t>.</w:t>
-      </w:r>
+        <w:t>Error :</w:t>
+      </w:r>
+      <w:proofErr w:type="gramEnd"/>
       <w:r>
         <w:rPr>
           <w:b/>
           <w:bCs/>
         </w:rPr>
-        <w:t>5</w:t>
+        <w:t xml:space="preserve"> 6.</w:t>
       </w:r>
       <w:r>
         <w:rPr>
           <w:b/>
           <w:bCs/>
         </w:rPr>
+        <w:t>5</w:t>
+      </w:r>
+      <w:r>
+        <w:rPr>
+          <w:b/>
+          <w:bCs/>
+        </w:rPr>
         <w:t>%</w:t>
       </w:r>
     </w:p>
     <w:p>
       <w:pPr>
-        <w:pStyle w:val="ListParagraph"/>
+        <w:pStyle w:val="a4"/>
         <w:bidi/>
         <w:rPr>
-          <w:rFonts w:hint="cs"/>
           <w:b/>
           <w:bCs/>
           <w:rtl/>
@@ -1714,26 +1399,42 @@
           <w:b/>
           <w:bCs/>
         </w:rPr>
-        <w:t xml:space="preserve">Train Error : </w:t>
-      </w:r>
+        <w:t xml:space="preserve">Train </w:t>
+      </w:r>
+      <w:proofErr w:type="gramStart"/>
       <w:r>
         <w:rPr>
           <w:b/>
           <w:bCs/>
         </w:rPr>
-        <w:t>1.18</w:t>
-      </w:r>
+        <w:t>Error :</w:t>
+      </w:r>
+      <w:proofErr w:type="gramEnd"/>
       <w:r>
         <w:rPr>
           <w:b/>
           <w:bCs/>
         </w:rPr>
+        <w:t xml:space="preserve"> </w:t>
+      </w:r>
+      <w:r>
+        <w:rPr>
+          <w:b/>
+          <w:bCs/>
+        </w:rPr>
+        <w:t>1.18</w:t>
+      </w:r>
+      <w:r>
+        <w:rPr>
+          <w:b/>
+          <w:bCs/>
+        </w:rPr>
         <w:t>%</w:t>
       </w:r>
     </w:p>
     <w:p>
       <w:pPr>
-        <w:pStyle w:val="ListParagraph"/>
+        <w:pStyle w:val="a4"/>
         <w:numPr>
           <w:ilvl w:val="0"/>
           <w:numId w:val="6"/>
@@ -1774,7 +1475,7 @@
     </w:p>
     <w:p>
       <w:pPr>
-        <w:pStyle w:val="ListParagraph"/>
+        <w:pStyle w:val="a4"/>
         <w:numPr>
           <w:ilvl w:val="0"/>
           <w:numId w:val="6"/>
@@ -1791,7 +1492,7 @@
     </w:p>
     <w:p>
       <w:pPr>
-        <w:pStyle w:val="ListParagraph"/>
+        <w:pStyle w:val="a4"/>
         <w:bidi/>
         <w:rPr>
           <w:rtl/>
@@ -1854,7 +1555,7 @@
     </w:p>
     <w:p>
       <w:pPr>
-        <w:pStyle w:val="ListParagraph"/>
+        <w:pStyle w:val="a4"/>
         <w:bidi/>
         <w:rPr>
           <w:rtl/>
@@ -1883,7 +1584,7 @@
     </w:p>
     <w:p>
       <w:pPr>
-        <w:pStyle w:val="ListParagraph"/>
+        <w:pStyle w:val="a4"/>
         <w:bidi/>
         <w:rPr>
           <w:rtl/>
@@ -1902,7 +1603,7 @@
     </w:p>
     <w:p>
       <w:pPr>
-        <w:pStyle w:val="ListParagraph"/>
+        <w:pStyle w:val="a4"/>
         <w:bidi/>
         <w:rPr>
           <w:rtl/>
@@ -1911,7 +1612,7 @@
     </w:p>
     <w:p>
       <w:pPr>
-        <w:pStyle w:val="ListParagraph"/>
+        <w:pStyle w:val="a4"/>
         <w:bidi/>
       </w:pPr>
       <w:r>
@@ -1924,7 +1625,7 @@
     </w:p>
     <w:p>
       <w:pPr>
-        <w:pStyle w:val="ListParagraph"/>
+        <w:pStyle w:val="a4"/>
         <w:numPr>
           <w:ilvl w:val="0"/>
           <w:numId w:val="6"/>
@@ -1949,42 +1650,23 @@
           <w:rFonts w:hint="cs"/>
           <w:rtl/>
         </w:rPr>
-        <w:t xml:space="preserve">על מנת ליצור את רשימת המצביעים לכל מפלגה, החלטנו להשתמש </w:t>
-      </w:r>
-      <w:proofErr w:type="spellStart"/>
-      <w:r>
-        <w:rPr>
-          <w:rFonts w:hint="cs"/>
-          <w:rtl/>
-        </w:rPr>
-        <w:t>בפוקנציה</w:t>
-      </w:r>
-      <w:proofErr w:type="spellEnd"/>
-      <w:r>
-        <w:rPr>
-          <w:rFonts w:hint="cs"/>
-          <w:rtl/>
-        </w:rPr>
-        <w:t xml:space="preserve"> </w:t>
+        <w:t xml:space="preserve">על מנת ליצור את רשימת המצביעים לכל מפלגה, החלטנו להשתמש בפוקנציה </w:t>
       </w:r>
     </w:p>
     <w:p>
       <w:pPr>
-        <w:pStyle w:val="ListParagraph"/>
+        <w:pStyle w:val="a4"/>
         <w:bidi/>
         <w:rPr>
-          <w:rFonts w:hint="cs"/>
-          <w:rtl/>
-        </w:rPr>
-      </w:pPr>
-      <w:proofErr w:type="spellStart"/>
+          <w:rtl/>
+        </w:rPr>
+      </w:pPr>
       <w:r>
         <w:t>Predict_prob</w:t>
       </w:r>
       <w:r>
         <w:t>a</w:t>
       </w:r>
-      <w:proofErr w:type="spellEnd"/>
       <w:r>
         <w:rPr>
           <w:rFonts w:hint="cs"/>
@@ -1992,11 +1674,9 @@
         </w:rPr>
         <w:t xml:space="preserve"> של המסווג </w:t>
       </w:r>
-      <w:proofErr w:type="spellStart"/>
       <w:r>
         <w:t>RandomForest</w:t>
       </w:r>
-      <w:proofErr w:type="spellEnd"/>
       <w:r>
         <w:rPr>
           <w:rFonts w:hint="cs"/>
@@ -2015,23 +1695,7 @@
           <w:rFonts w:hint="cs"/>
           <w:rtl/>
         </w:rPr>
-        <w:t xml:space="preserve">לאחר מכן הפעלנו פעולת סף עם ערך 0.6 וקבענו כי כל המצביעים בעלי הסתברות הצבעה למפלגה </w:t>
-      </w:r>
-      <w:proofErr w:type="spellStart"/>
-      <w:r>
-        <w:rPr>
-          <w:rFonts w:hint="cs"/>
-          <w:rtl/>
-        </w:rPr>
-        <w:t>מסויימת</w:t>
-      </w:r>
-      <w:proofErr w:type="spellEnd"/>
-      <w:r>
-        <w:rPr>
-          <w:rFonts w:hint="cs"/>
-          <w:rtl/>
-        </w:rPr>
-        <w:t xml:space="preserve"> מעל 0.6 נכניס אותם לרשימת ההסעות (מפני שיש סיכוי גדול מאד שיבחרו במפלגה).</w:t>
+        <w:t>לאחר מכן הפעלנו פעולת סף עם ערך 0.6 וקבענו כי כל המצביעים בעלי הסתברות הצבעה למפלגה מסויימת מעל 0.6 נכניס אותם לרשימת ההסעות (מפני שיש סיכוי גדול מאד שיבחרו במפלגה).</w:t>
       </w:r>
       <w:r>
         <w:rPr>
@@ -2052,10 +1716,9 @@
     </w:p>
     <w:p>
       <w:pPr>
-        <w:pStyle w:val="ListParagraph"/>
+        <w:pStyle w:val="a4"/>
         <w:bidi/>
         <w:rPr>
-          <w:rFonts w:hint="cs"/>
           <w:rtl/>
         </w:rPr>
       </w:pPr>
@@ -2098,19 +1761,11 @@
       <w:pPr>
         <w:rPr>
           <w:rFonts w:asciiTheme="minorBidi" w:hAnsiTheme="minorBidi"/>
-          <w:rtl/>
-        </w:rPr>
-      </w:pPr>
-      <w:r>
-        <w:rPr>
-          <w:rFonts w:asciiTheme="minorBidi" w:hAnsiTheme="minorBidi" w:hint="cs"/>
           <w:b/>
           <w:bCs/>
           <w:rtl/>
         </w:rPr>
-        <w:lastRenderedPageBreak/>
-        <w:t xml:space="preserve">בונוס </w:t>
-      </w:r>
+      </w:pPr>
       <w:r>
         <w:rPr>
           <w:rFonts w:asciiTheme="minorBidi" w:hAnsiTheme="minorBidi" w:hint="cs"/>
@@ -2118,52 +1773,428 @@
           <w:bCs/>
           <w:rtl/>
         </w:rPr>
-        <w:t xml:space="preserve">שני מימוש </w:t>
-      </w:r>
-      <w:r>
-        <w:rPr>
-          <w:rFonts w:asciiTheme="minorBidi" w:hAnsiTheme="minorBidi" w:hint="cs"/>
+        <w:lastRenderedPageBreak/>
+        <w:t>בונוס ראשון:</w:t>
+      </w:r>
+      <w:r>
+        <w:rPr>
+          <w:rFonts w:asciiTheme="minorBidi" w:hAnsiTheme="minorBidi"/>
           <w:b/>
           <w:bCs/>
-        </w:rPr>
-        <w:t>ADALINE</w:t>
-      </w:r>
+          <w:rtl/>
+        </w:rPr>
+        <w:br/>
+      </w:r>
+    </w:p>
+    <w:p>
+      <w:pPr>
+        <w:rPr>
+          <w:rFonts w:asciiTheme="minorBidi" w:hAnsiTheme="minorBidi"/>
+        </w:rPr>
+      </w:pPr>
       <w:r>
         <w:rPr>
           <w:rFonts w:asciiTheme="minorBidi" w:hAnsiTheme="minorBidi" w:hint="cs"/>
           <w:b/>
           <w:bCs/>
-          <w:rtl/>
-        </w:rPr>
-        <w:t>:</w:t>
+        </w:rPr>
+        <w:t>B</w:t>
+      </w:r>
+      <w:r>
+        <w:rPr>
+          <w:rFonts w:asciiTheme="minorBidi" w:hAnsiTheme="minorBidi" w:hint="cs"/>
+          <w:b/>
+          <w:bCs/>
+          <w:rtl/>
+        </w:rPr>
+        <w:t xml:space="preserve">.  </w:t>
+      </w:r>
+      <w:r>
+        <w:rPr>
+          <w:rFonts w:asciiTheme="minorBidi" w:hAnsiTheme="minorBidi" w:hint="cs"/>
+          <w:rtl/>
+        </w:rPr>
+        <w:t xml:space="preserve">חלק זה ממומש בקובץ </w:t>
+      </w:r>
+      <w:r>
+        <w:rPr>
+          <w:rFonts w:asciiTheme="minorBidi" w:hAnsiTheme="minorBidi"/>
+          <w:lang w:val="en-IL"/>
+        </w:rPr>
+        <w:t>one_size_doesnt_fit_all</w:t>
+      </w:r>
+      <w:r>
+        <w:rPr>
+          <w:rFonts w:asciiTheme="minorBidi" w:hAnsiTheme="minorBidi"/>
+        </w:rPr>
+        <w:t>.py</w:t>
       </w:r>
     </w:p>
     <w:p>
       <w:pPr>
         <w:rPr>
-          <w:rFonts w:asciiTheme="minorBidi" w:hAnsiTheme="minorBidi" w:hint="cs"/>
-          <w:rtl/>
-        </w:rPr>
-      </w:pPr>
-      <w:r>
-        <w:rPr>
-          <w:rFonts w:asciiTheme="minorBidi" w:hAnsiTheme="minorBidi" w:hint="cs"/>
-          <w:rtl/>
-        </w:rPr>
-        <w:t xml:space="preserve">תחילה נציין כי בחרנו לממש את </w:t>
-      </w:r>
-      <w:proofErr w:type="spellStart"/>
-      <w:r>
-        <w:rPr>
-          <w:rFonts w:asciiTheme="minorBidi" w:hAnsiTheme="minorBidi" w:hint="cs"/>
-          <w:rtl/>
-        </w:rPr>
-        <w:t>גירסאת</w:t>
-      </w:r>
-      <w:proofErr w:type="spellEnd"/>
-      <w:r>
-        <w:rPr>
-          <w:rFonts w:asciiTheme="minorBidi" w:hAnsiTheme="minorBidi" w:hint="cs"/>
+          <w:rFonts w:asciiTheme="minorBidi" w:hAnsiTheme="minorBidi"/>
+          <w:rtl/>
+        </w:rPr>
+      </w:pPr>
+      <w:r>
+        <w:rPr>
+          <w:rFonts w:asciiTheme="minorBidi" w:hAnsiTheme="minorBidi" w:hint="cs"/>
+          <w:rtl/>
+        </w:rPr>
+        <w:t>בסעיף זה נתבקשנו למצוא את המודלים הכי טובים עבור כל משימת חיזוי ספציפית.</w:t>
+      </w:r>
+      <w:r>
+        <w:rPr>
+          <w:rFonts w:asciiTheme="minorBidi" w:hAnsiTheme="minorBidi"/>
+          <w:rtl/>
+        </w:rPr>
+        <w:br/>
+      </w:r>
+      <w:r>
+        <w:rPr>
+          <w:rFonts w:asciiTheme="minorBidi" w:hAnsiTheme="minorBidi" w:hint="cs"/>
+          <w:rtl/>
+        </w:rPr>
+        <w:t>על מנת לבצע זאת, יצרנו 3 פונקציות ניקוד חדשות, אחת לכל משימה, כאשר פונקציה ניקוד הינה פונקציה אשר מקבלת את המסווג, דאטה ולייבלים ולדאטה:</w:t>
+      </w:r>
+      <w:r>
+        <w:rPr>
+          <w:rFonts w:asciiTheme="minorBidi" w:hAnsiTheme="minorBidi"/>
+          <w:rtl/>
+        </w:rPr>
+        <w:br/>
+      </w:r>
+      <w:r>
+        <w:rPr>
+          <w:rFonts w:asciiTheme="minorBidi" w:hAnsiTheme="minorBidi"/>
+          <w:b/>
+          <w:bCs/>
+        </w:rPr>
+        <w:t>Party winner prediction</w:t>
+      </w:r>
+      <w:r>
+        <w:rPr>
+          <w:rFonts w:asciiTheme="minorBidi" w:hAnsiTheme="minorBidi" w:hint="cs"/>
+          <w:rtl/>
+        </w:rPr>
+        <w:t xml:space="preserve">: עבור משימה זו בחרנו לממש פונקציה, אשר מחשבת את המפלגה המנצחת האמיתית (לפי הלייבלים שהתקבלו), לאחר מכן מבצעת חיזוי להצבעות של הדאטה שקיבלנו, </w:t>
+      </w:r>
+      <w:r>
+        <w:rPr>
+          <w:rFonts w:asciiTheme="minorBidi" w:hAnsiTheme="minorBidi" w:hint="cs"/>
+          <w:rtl/>
+        </w:rPr>
+        <w:t>ומחשבת את התפלגות ההצבעות לכל מפלגה.</w:t>
+      </w:r>
+      <w:r>
+        <w:rPr>
+          <w:rFonts w:asciiTheme="minorBidi" w:hAnsiTheme="minorBidi"/>
+          <w:rtl/>
+        </w:rPr>
+        <w:br/>
+      </w:r>
+      <w:r>
+        <w:rPr>
+          <w:rFonts w:asciiTheme="minorBidi" w:hAnsiTheme="minorBidi" w:hint="cs"/>
+          <w:rtl/>
+        </w:rPr>
+        <w:t xml:space="preserve">כעת, לאחר שיש לנו את </w:t>
+      </w:r>
+      <w:r>
+        <w:rPr>
+          <w:rFonts w:asciiTheme="minorBidi" w:hAnsiTheme="minorBidi" w:hint="cs"/>
+          <w:rtl/>
+        </w:rPr>
+        <w:t>תוצאות הפילוג</w:t>
+      </w:r>
+      <w:r>
+        <w:rPr>
+          <w:rFonts w:asciiTheme="minorBidi" w:hAnsiTheme="minorBidi" w:hint="cs"/>
+          <w:rtl/>
+        </w:rPr>
+        <w:t xml:space="preserve"> והערך האמיתי, </w:t>
+      </w:r>
+      <w:r>
+        <w:rPr>
+          <w:rFonts w:asciiTheme="minorBidi" w:hAnsiTheme="minorBidi" w:hint="cs"/>
+          <w:rtl/>
+        </w:rPr>
+        <w:t>החזרנו את אינדקס המפלגה שניצחה ברשימת פילוג ההצבעות, כאשר רשימה זו ממוינת מקטן לגדול לפי מספר המצביעים, כלומר ככל שיש יותר מצביעים האינדקס יותר גדול (כאשר אם המפלגה ניצחה האינדקס שלה יהיה 12).</w:t>
+      </w:r>
+      <w:r>
+        <w:rPr>
+          <w:rFonts w:asciiTheme="minorBidi" w:hAnsiTheme="minorBidi"/>
+          <w:rtl/>
+        </w:rPr>
+        <w:br/>
+      </w:r>
+      <w:r>
+        <w:rPr>
+          <w:rFonts w:asciiTheme="minorBidi" w:hAnsiTheme="minorBidi" w:hint="cs"/>
+          <w:rtl/>
+        </w:rPr>
+        <w:t>כלומר אנחנו נותנים ציון לפי המיקום של המפלגה המנצחת בחיזוי.</w:t>
+      </w:r>
+      <w:r>
+        <w:rPr>
+          <w:rFonts w:asciiTheme="minorBidi" w:hAnsiTheme="minorBidi"/>
+          <w:rtl/>
+        </w:rPr>
+        <w:br/>
+      </w:r>
+      <w:r>
+        <w:rPr>
+          <w:rFonts w:asciiTheme="minorBidi" w:hAnsiTheme="minorBidi"/>
+          <w:rtl/>
+        </w:rPr>
+        <w:br/>
+      </w:r>
+      <w:r>
+        <w:rPr>
+          <w:rFonts w:asciiTheme="minorBidi" w:hAnsiTheme="minorBidi"/>
+          <w:b/>
+          <w:bCs/>
+        </w:rPr>
+        <w:t>Division of voters</w:t>
+      </w:r>
+      <w:r>
+        <w:rPr>
+          <w:rFonts w:asciiTheme="minorBidi" w:hAnsiTheme="minorBidi" w:hint="cs"/>
+          <w:rtl/>
+        </w:rPr>
+        <w:t>: עבור משימה זו בחרנו לממש פונקציה, אשר מחשבת מרחק אבסולוטי בין פילוג ההצבעות האמיתי לבין הפילוג שחזינו.</w:t>
+      </w:r>
+      <w:r>
+        <w:rPr>
+          <w:rFonts w:asciiTheme="minorBidi" w:hAnsiTheme="minorBidi"/>
+          <w:rtl/>
+        </w:rPr>
+        <w:br/>
+      </w:r>
+      <w:r>
+        <w:rPr>
+          <w:rFonts w:asciiTheme="minorBidi" w:hAnsiTheme="minorBidi" w:hint="cs"/>
+          <w:rtl/>
+        </w:rPr>
+        <w:t>כלומר תחילה הפונקציה מחשבת את ההתפלגות האמיתית של הדאטה (מספר מצביעים לכל מפלגה), לאחר מכן מתבצע חיזוי הצבעה לכל מצביע בדאטה, וחישוב חדש של חיזוי פילוג ההצבעה לכל מפלגה.  לבסוף עבור כל מפלגה מחושב המרחק האבסולוטי בין מספר המצביעים האמיתי לבין מספר המצביעים החזוי.</w:t>
+      </w:r>
+      <w:r>
+        <w:rPr>
+          <w:rFonts w:asciiTheme="minorBidi" w:hAnsiTheme="minorBidi"/>
+          <w:rtl/>
+        </w:rPr>
+        <w:br/>
+      </w:r>
+      <w:r>
+        <w:rPr>
+          <w:rFonts w:asciiTheme="minorBidi" w:hAnsiTheme="minorBidi" w:hint="cs"/>
+          <w:rtl/>
+        </w:rPr>
+        <w:t xml:space="preserve">הפונקציה מחזירה את </w:t>
+      </w:r>
+      <w:r>
+        <w:rPr>
+          <w:rFonts w:asciiTheme="minorBidi" w:hAnsiTheme="minorBidi" w:hint="cs"/>
+          <w:rtl/>
+        </w:rPr>
+        <w:t>מספר הדוגמאות (מרחק מקסימלי) פחות סכום המרחקים שחושבו</w:t>
+      </w:r>
+      <w:r>
+        <w:rPr>
+          <w:rFonts w:asciiTheme="minorBidi" w:hAnsiTheme="minorBidi" w:hint="cs"/>
+          <w:rtl/>
+        </w:rPr>
+        <w:t xml:space="preserve"> (על מנת שערך גבוה יינתן לחיזוי קרוב יותר למציאות </w:t>
+      </w:r>
+      <w:r>
+        <w:rPr>
+          <w:rFonts w:asciiTheme="minorBidi" w:hAnsiTheme="minorBidi"/>
+          <w:rtl/>
+        </w:rPr>
+        <w:t>–</w:t>
+      </w:r>
+      <w:r>
+        <w:rPr>
+          <w:rFonts w:asciiTheme="minorBidi" w:hAnsiTheme="minorBidi" w:hint="cs"/>
+          <w:rtl/>
+        </w:rPr>
+        <w:t xml:space="preserve"> מרחק מינימלי)</w:t>
+      </w:r>
+      <w:r>
+        <w:rPr>
+          <w:rFonts w:asciiTheme="minorBidi" w:hAnsiTheme="minorBidi"/>
+        </w:rPr>
+        <w:br/>
+      </w:r>
+      <w:r>
+        <w:rPr>
+          <w:rFonts w:asciiTheme="minorBidi" w:hAnsiTheme="minorBidi"/>
+        </w:rPr>
+        <w:br/>
+      </w:r>
+      <w:r>
+        <w:rPr>
+          <w:rFonts w:asciiTheme="minorBidi" w:hAnsiTheme="minorBidi"/>
+          <w:b/>
+          <w:bCs/>
+        </w:rPr>
+        <w:t>Transportation services</w:t>
+      </w:r>
+      <w:r>
+        <w:rPr>
+          <w:rFonts w:asciiTheme="minorBidi" w:hAnsiTheme="minorBidi" w:hint="cs"/>
+          <w:b/>
+          <w:bCs/>
+          <w:rtl/>
+        </w:rPr>
+        <w:t xml:space="preserve">: </w:t>
+      </w:r>
+      <w:r>
+        <w:rPr>
+          <w:rFonts w:asciiTheme="minorBidi" w:hAnsiTheme="minorBidi" w:hint="cs"/>
+          <w:rtl/>
+        </w:rPr>
+        <w:t>עבור משימה זו בחרנו לממש פונקציה, אשר מחשבת את דיוק המסווג.</w:t>
+      </w:r>
+      <w:r>
+        <w:rPr>
+          <w:rFonts w:asciiTheme="minorBidi" w:hAnsiTheme="minorBidi"/>
+          <w:rtl/>
+        </w:rPr>
+        <w:br/>
+      </w:r>
+      <w:r>
+        <w:rPr>
+          <w:rFonts w:asciiTheme="minorBidi" w:hAnsiTheme="minorBidi" w:hint="cs"/>
+          <w:rtl/>
+        </w:rPr>
+        <w:t xml:space="preserve">החלטנו כי ככל שדיוק המסווג גדול יותר כך המצביעים אשר נתן כרשימה לשירותי הסעה יהיו מדויקים יותר, בנוסף נציין כי התעלמנו ממסווגים אשר לא מאפשרים לקבל הסתברות החלטה לפי הפונקציה </w:t>
+      </w:r>
+      <w:r>
+        <w:rPr>
+          <w:rFonts w:asciiTheme="minorBidi" w:hAnsiTheme="minorBidi"/>
+        </w:rPr>
+        <w:t>predict_proba</w:t>
+      </w:r>
+      <w:r>
+        <w:rPr>
+          <w:rFonts w:asciiTheme="minorBidi" w:hAnsiTheme="minorBidi" w:hint="cs"/>
+          <w:rtl/>
+        </w:rPr>
+        <w:t xml:space="preserve"> .</w:t>
+      </w:r>
+      <w:r>
+        <w:rPr>
+          <w:rFonts w:asciiTheme="minorBidi" w:hAnsiTheme="minorBidi"/>
+          <w:rtl/>
+        </w:rPr>
+        <w:br/>
+      </w:r>
+      <w:r>
+        <w:rPr>
+          <w:rFonts w:asciiTheme="minorBidi" w:hAnsiTheme="minorBidi" w:hint="cs"/>
+          <w:rtl/>
+        </w:rPr>
+        <w:t xml:space="preserve">הפונקציה מבצעת חיזוי הצבעה לכל מצביע בדאטה ומחזירה את </w:t>
+      </w:r>
+      <w:r>
+        <w:rPr>
+          <w:rFonts w:asciiTheme="minorBidi" w:hAnsiTheme="minorBidi"/>
+        </w:rPr>
+        <w:t>accuracy_score</w:t>
+      </w:r>
+      <w:r>
+        <w:rPr>
+          <w:rFonts w:asciiTheme="minorBidi" w:hAnsiTheme="minorBidi" w:hint="cs"/>
+          <w:rtl/>
+        </w:rPr>
+        <w:t xml:space="preserve"> של המסווג.</w:t>
+      </w:r>
+      <w:r>
+        <w:rPr>
+          <w:rFonts w:asciiTheme="minorBidi" w:hAnsiTheme="minorBidi"/>
+          <w:rtl/>
+        </w:rPr>
+        <w:br/>
+      </w:r>
+      <w:r>
+        <w:rPr>
+          <w:rFonts w:asciiTheme="minorBidi" w:hAnsiTheme="minorBidi" w:hint="cs"/>
+          <w:rtl/>
+        </w:rPr>
+        <w:t>דיוק גבוה יותר מקבל ציון גבוה יותר.</w:t>
+      </w:r>
+      <w:r>
+        <w:rPr>
+          <w:rFonts w:asciiTheme="minorBidi" w:hAnsiTheme="minorBidi"/>
+          <w:rtl/>
+        </w:rPr>
+        <w:br/>
+      </w:r>
+      <w:r>
+        <w:rPr>
+          <w:rFonts w:asciiTheme="minorBidi" w:hAnsiTheme="minorBidi"/>
+          <w:rtl/>
+        </w:rPr>
+        <w:br/>
+      </w:r>
+      <w:r>
+        <w:rPr>
+          <w:rFonts w:asciiTheme="minorBidi" w:hAnsiTheme="minorBidi" w:hint="cs"/>
+          <w:rtl/>
+        </w:rPr>
+        <w:t>לאחר יצירת פונקציות אלה, ביצענו בחירת פרמטרים ואימון ובחירת מודל אופטימלי כמו שביצענו במשימת חובה, אך כעת עבור כל משימה השתמשנו בפונקציית הניקוד המתאימה.</w:t>
+      </w:r>
+      <w:r>
+        <w:rPr>
+          <w:rFonts w:asciiTheme="minorBidi" w:hAnsiTheme="minorBidi"/>
+          <w:rtl/>
+        </w:rPr>
+        <w:br/>
+      </w:r>
+      <w:r>
+        <w:rPr>
+          <w:rFonts w:asciiTheme="minorBidi" w:hAnsiTheme="minorBidi" w:hint="cs"/>
+          <w:rtl/>
+        </w:rPr>
+        <w:t>(נזכיר, כי בזמן מציאת פרמטרים ואימון ובחירת מודל, ביצענו השוואה לפי פונקציית ניקוד שהתקבלה בפונקציה, כלומר גם במקרה שלנו נמצא את הפרמטרים האופטימליים והמודל האופטימלי עבור המשימה הנוכחית)</w:t>
+      </w:r>
+    </w:p>
+    <w:p>
+      <w:pPr>
+        <w:rPr>
+          <w:rFonts w:asciiTheme="minorBidi" w:hAnsiTheme="minorBidi"/>
+          <w:rtl/>
+        </w:rPr>
+      </w:pPr>
+      <w:r>
+        <w:rPr>
+          <w:rFonts w:asciiTheme="minorBidi" w:hAnsiTheme="minorBidi" w:hint="cs"/>
+          <w:rtl/>
+        </w:rPr>
+        <w:t>תוצאות:</w:t>
+      </w:r>
+      <w:r>
+        <w:rPr>
+          <w:rFonts w:asciiTheme="minorBidi" w:hAnsiTheme="minorBidi"/>
+          <w:rtl/>
+        </w:rPr>
+        <w:br/>
+      </w:r>
+      <w:r>
+        <w:rPr>
+          <w:rFonts w:asciiTheme="minorBidi" w:hAnsiTheme="minorBidi"/>
+          <w:b/>
+          <w:bCs/>
+        </w:rPr>
+        <w:t>Party winner prediction</w:t>
+      </w:r>
+      <w:r>
+        <w:rPr>
+          <w:rFonts w:asciiTheme="minorBidi" w:hAnsiTheme="minorBidi" w:hint="cs"/>
+          <w:b/>
+          <w:bCs/>
           <w:rtl/>
         </w:rPr>
         <w:t xml:space="preserve"> </w:t>
@@ -2171,6 +2202,466 @@
       <w:r>
         <w:rPr>
           <w:rFonts w:asciiTheme="minorBidi" w:hAnsiTheme="minorBidi" w:hint="cs"/>
+          <w:rtl/>
+        </w:rPr>
+        <w:t>:</w:t>
+      </w:r>
+      <w:r>
+        <w:rPr>
+          <w:rFonts w:asciiTheme="minorBidi" w:hAnsiTheme="minorBidi" w:hint="cs"/>
+        </w:rPr>
+        <w:t xml:space="preserve"> </w:t>
+      </w:r>
+      <w:r>
+        <w:rPr>
+          <w:rFonts w:asciiTheme="minorBidi" w:hAnsiTheme="minorBidi" w:hint="cs"/>
+          <w:rtl/>
+        </w:rPr>
+        <w:t xml:space="preserve"> המסווג המנצח הינו </w:t>
+      </w:r>
+      <w:r>
+        <w:rPr>
+          <w:rFonts w:asciiTheme="minorBidi" w:hAnsiTheme="minorBidi"/>
+        </w:rPr>
+        <w:t>RandomForestClassifier</w:t>
+      </w:r>
+      <w:r>
+        <w:rPr>
+          <w:rFonts w:asciiTheme="minorBidi" w:hAnsiTheme="minorBidi" w:hint="cs"/>
+          <w:rtl/>
+        </w:rPr>
+        <w:t xml:space="preserve"> עם הפרמטרים </w:t>
+      </w:r>
+      <w:r>
+        <w:rPr>
+          <w:rFonts w:asciiTheme="minorBidi" w:hAnsiTheme="minorBidi" w:cs="Arial"/>
+          <w:rtl/>
+        </w:rPr>
+        <w:t>'</w:t>
+      </w:r>
+      <w:r>
+        <w:rPr>
+          <w:rFonts w:asciiTheme="minorBidi" w:hAnsiTheme="minorBidi"/>
+        </w:rPr>
+        <w:t>n_estimators': 60, 'min_samples_split': 2</w:t>
+      </w:r>
+    </w:p>
+    <w:p>
+      <w:pPr>
+        <w:rPr>
+          <w:rFonts w:asciiTheme="minorBidi" w:hAnsiTheme="minorBidi"/>
+          <w:rtl/>
+        </w:rPr>
+      </w:pPr>
+      <w:r>
+        <w:rPr>
+          <w:rFonts w:asciiTheme="minorBidi" w:hAnsiTheme="minorBidi"/>
+          <w:b/>
+          <w:bCs/>
+        </w:rPr>
+        <w:t>Division of voters</w:t>
+      </w:r>
+      <w:r>
+        <w:rPr>
+          <w:rFonts w:asciiTheme="minorBidi" w:hAnsiTheme="minorBidi" w:hint="cs"/>
+          <w:rtl/>
+        </w:rPr>
+        <w:t xml:space="preserve">: המסווג המנצח הינו </w:t>
+      </w:r>
+      <w:r>
+        <w:rPr>
+          <w:rFonts w:asciiTheme="minorBidi" w:hAnsiTheme="minorBidi"/>
+        </w:rPr>
+        <w:t>KNeighborsClassifier</w:t>
+      </w:r>
+      <w:r>
+        <w:rPr>
+          <w:rFonts w:asciiTheme="minorBidi" w:hAnsiTheme="minorBidi" w:hint="cs"/>
+          <w:rtl/>
+        </w:rPr>
+        <w:t xml:space="preserve"> עם הפרמטר </w:t>
+      </w:r>
+      <w:r>
+        <w:rPr>
+          <w:rFonts w:asciiTheme="minorBidi" w:hAnsiTheme="minorBidi"/>
+        </w:rPr>
+        <w:t>'n_neighbors': 1</w:t>
+      </w:r>
+    </w:p>
+    <w:p>
+      <w:pPr>
+        <w:rPr>
+          <w:rFonts w:asciiTheme="minorBidi" w:hAnsiTheme="minorBidi"/>
+        </w:rPr>
+      </w:pPr>
+      <w:r>
+        <w:rPr>
+          <w:rFonts w:asciiTheme="minorBidi" w:hAnsiTheme="minorBidi"/>
+          <w:b/>
+          <w:bCs/>
+        </w:rPr>
+        <w:t>Transportation services</w:t>
+      </w:r>
+      <w:r>
+        <w:rPr>
+          <w:rFonts w:asciiTheme="minorBidi" w:hAnsiTheme="minorBidi" w:hint="cs"/>
+          <w:rtl/>
+        </w:rPr>
+        <w:t xml:space="preserve">: </w:t>
+      </w:r>
+      <w:r>
+        <w:rPr>
+          <w:rFonts w:asciiTheme="minorBidi" w:hAnsiTheme="minorBidi" w:hint="cs"/>
+          <w:rtl/>
+        </w:rPr>
+        <w:t xml:space="preserve">המסווג המנצח הינו </w:t>
+      </w:r>
+      <w:r>
+        <w:rPr>
+          <w:rFonts w:asciiTheme="minorBidi" w:hAnsiTheme="minorBidi"/>
+        </w:rPr>
+        <w:t>RandomForestClassifier</w:t>
+      </w:r>
+      <w:r>
+        <w:rPr>
+          <w:rFonts w:asciiTheme="minorBidi" w:hAnsiTheme="minorBidi" w:hint="cs"/>
+          <w:rtl/>
+        </w:rPr>
+        <w:t xml:space="preserve"> עם הפרמטרים </w:t>
+      </w:r>
+      <w:r>
+        <w:rPr>
+          <w:rFonts w:asciiTheme="minorBidi" w:hAnsiTheme="minorBidi" w:cs="Arial"/>
+          <w:rtl/>
+        </w:rPr>
+        <w:t>'</w:t>
+      </w:r>
+      <w:r>
+        <w:rPr>
+          <w:rFonts w:asciiTheme="minorBidi" w:hAnsiTheme="minorBidi"/>
+        </w:rPr>
+        <w:t xml:space="preserve">n_estimators: </w:t>
+      </w:r>
+      <w:r>
+        <w:rPr>
+          <w:rFonts w:asciiTheme="minorBidi" w:hAnsiTheme="minorBidi"/>
+        </w:rPr>
+        <w:t>100</w:t>
+      </w:r>
+      <w:r>
+        <w:rPr>
+          <w:rFonts w:asciiTheme="minorBidi" w:hAnsiTheme="minorBidi"/>
+        </w:rPr>
+        <w:t>, 'min_samples_split': 2</w:t>
+      </w:r>
+    </w:p>
+    <w:p>
+      <w:pPr>
+        <w:rPr>
+          <w:rFonts w:asciiTheme="minorBidi" w:hAnsiTheme="minorBidi"/>
+          <w:rtl/>
+        </w:rPr>
+      </w:pPr>
+      <w:r>
+        <w:rPr>
+          <w:rFonts w:asciiTheme="minorBidi" w:hAnsiTheme="minorBidi" w:hint="cs"/>
+          <w:rtl/>
+        </w:rPr>
+        <w:t xml:space="preserve">דיוק המסווג עבור כל אחד מהמסווגים שמצאנו: (דיוק </w:t>
+      </w:r>
+      <w:r>
+        <w:rPr>
+          <w:rFonts w:asciiTheme="minorBidi" w:hAnsiTheme="minorBidi"/>
+          <w:rtl/>
+        </w:rPr>
+        <w:t>–</w:t>
+      </w:r>
+      <w:r>
+        <w:rPr>
+          <w:rFonts w:asciiTheme="minorBidi" w:hAnsiTheme="minorBidi" w:hint="cs"/>
+          <w:rtl/>
+        </w:rPr>
+        <w:t xml:space="preserve"> </w:t>
+      </w:r>
+      <w:r>
+        <w:rPr>
+          <w:rFonts w:asciiTheme="minorBidi" w:hAnsiTheme="minorBidi"/>
+        </w:rPr>
+        <w:t>accuracy_score</w:t>
+      </w:r>
+      <w:r>
+        <w:rPr>
+          <w:rFonts w:asciiTheme="minorBidi" w:hAnsiTheme="minorBidi" w:hint="cs"/>
+          <w:rtl/>
+        </w:rPr>
+        <w:t>)</w:t>
+      </w:r>
+      <w:r>
+        <w:rPr>
+          <w:rFonts w:asciiTheme="minorBidi" w:hAnsiTheme="minorBidi"/>
+          <w:rtl/>
+        </w:rPr>
+        <w:br/>
+      </w:r>
+      <w:r>
+        <w:rPr>
+          <w:rFonts w:asciiTheme="minorBidi" w:hAnsiTheme="minorBidi"/>
+        </w:rPr>
+        <w:t>Accuracy for clf of each task : {'party_winner': 0.9306666666666666, 'division_of_voters': 0.8446666666666667, 'transportation': 0.938}</w:t>
+      </w:r>
+    </w:p>
+    <w:p>
+      <w:pPr>
+        <w:rPr>
+          <w:rFonts w:asciiTheme="minorBidi" w:hAnsiTheme="minorBidi"/>
+          <w:rtl/>
+        </w:rPr>
+      </w:pPr>
+    </w:p>
+    <w:p>
+      <w:pPr>
+        <w:rPr>
+          <w:rFonts w:asciiTheme="minorBidi" w:hAnsiTheme="minorBidi"/>
+          <w:rtl/>
+        </w:rPr>
+      </w:pPr>
+      <w:r>
+        <w:rPr>
+          <w:rFonts w:asciiTheme="minorBidi" w:hAnsiTheme="minorBidi" w:hint="cs"/>
+          <w:rtl/>
+        </w:rPr>
+        <w:lastRenderedPageBreak/>
+        <w:t>התפלגות הצבעות עבור מסווג עם פילוג טוב ביותר:</w:t>
+      </w:r>
+      <w:r>
+        <w:rPr>
+          <w:rFonts w:asciiTheme="minorBidi" w:hAnsiTheme="minorBidi"/>
+          <w:rtl/>
+        </w:rPr>
+        <w:br/>
+      </w:r>
+      <w:r>
+        <w:rPr>
+          <w:rFonts w:asciiTheme="minorBidi" w:hAnsiTheme="minorBidi"/>
+          <w:noProof/>
+        </w:rPr>
+        <w:drawing>
+          <wp:inline distT="0" distB="0" distL="0" distR="0" wp14:anchorId="42C44ACF" wp14:editId="56725D07">
+            <wp:extent cx="4514850" cy="3382063"/>
+            <wp:effectExtent l="0" t="0" r="0" b="8890"/>
+            <wp:docPr id="2" name="תמונה 2"/>
+            <wp:cNvGraphicFramePr>
+              <a:graphicFrameLocks xmlns:a="http://schemas.openxmlformats.org/drawingml/2006/main" noChangeAspect="1"/>
+            </wp:cNvGraphicFramePr>
+            <a:graphic xmlns:a="http://schemas.openxmlformats.org/drawingml/2006/main">
+              <a:graphicData uri="http://schemas.openxmlformats.org/drawingml/2006/picture">
+                <pic:pic xmlns:pic="http://schemas.openxmlformats.org/drawingml/2006/picture">
+                  <pic:nvPicPr>
+                    <pic:cNvPr id="0" name="Picture 1"/>
+                    <pic:cNvPicPr>
+                      <a:picLocks noChangeAspect="1" noChangeArrowheads="1"/>
+                    </pic:cNvPicPr>
+                  </pic:nvPicPr>
+                  <pic:blipFill>
+                    <a:blip r:embed="rId8">
+                      <a:extLst>
+                        <a:ext uri="{28A0092B-C50C-407E-A947-70E740481C1C}">
+                          <a14:useLocalDpi xmlns:a14="http://schemas.microsoft.com/office/drawing/2010/main" val="0"/>
+                        </a:ext>
+                      </a:extLst>
+                    </a:blip>
+                    <a:srcRect/>
+                    <a:stretch>
+                      <a:fillRect/>
+                    </a:stretch>
+                  </pic:blipFill>
+                  <pic:spPr bwMode="auto">
+                    <a:xfrm>
+                      <a:off x="0" y="0"/>
+                      <a:ext cx="4523450" cy="3388505"/>
+                    </a:xfrm>
+                    <a:prstGeom prst="rect">
+                      <a:avLst/>
+                    </a:prstGeom>
+                    <a:noFill/>
+                    <a:ln>
+                      <a:noFill/>
+                    </a:ln>
+                  </pic:spPr>
+                </pic:pic>
+              </a:graphicData>
+            </a:graphic>
+          </wp:inline>
+        </w:drawing>
+      </w:r>
+    </w:p>
+    <w:p>
+      <w:pPr>
+        <w:rPr>
+          <w:rFonts w:asciiTheme="minorBidi" w:hAnsiTheme="minorBidi" w:hint="cs"/>
+          <w:rtl/>
+        </w:rPr>
+      </w:pPr>
+      <w:r>
+        <w:rPr>
+          <w:rFonts w:asciiTheme="minorBidi" w:hAnsiTheme="minorBidi" w:hint="cs"/>
+          <w:rtl/>
+        </w:rPr>
+        <w:t xml:space="preserve">הבדל בין חיזוי לאמת: </w:t>
+      </w:r>
+      <w:r>
+        <w:rPr>
+          <w:rFonts w:asciiTheme="minorBidi" w:hAnsiTheme="minorBidi"/>
+          <w:noProof/>
+        </w:rPr>
+        <w:drawing>
+          <wp:inline distT="0" distB="0" distL="0" distR="0" wp14:anchorId="1AA92593" wp14:editId="73F729BF">
+            <wp:extent cx="5276850" cy="3952875"/>
+            <wp:effectExtent l="0" t="0" r="0" b="9525"/>
+            <wp:docPr id="3" name="תמונה 3"/>
+            <wp:cNvGraphicFramePr>
+              <a:graphicFrameLocks xmlns:a="http://schemas.openxmlformats.org/drawingml/2006/main" noChangeAspect="1"/>
+            </wp:cNvGraphicFramePr>
+            <a:graphic xmlns:a="http://schemas.openxmlformats.org/drawingml/2006/main">
+              <a:graphicData uri="http://schemas.openxmlformats.org/drawingml/2006/picture">
+                <pic:pic xmlns:pic="http://schemas.openxmlformats.org/drawingml/2006/picture">
+                  <pic:nvPicPr>
+                    <pic:cNvPr id="0" name="Picture 2"/>
+                    <pic:cNvPicPr>
+                      <a:picLocks noChangeAspect="1" noChangeArrowheads="1"/>
+                    </pic:cNvPicPr>
+                  </pic:nvPicPr>
+                  <pic:blipFill>
+                    <a:blip r:embed="rId9">
+                      <a:extLst>
+                        <a:ext uri="{28A0092B-C50C-407E-A947-70E740481C1C}">
+                          <a14:useLocalDpi xmlns:a14="http://schemas.microsoft.com/office/drawing/2010/main" val="0"/>
+                        </a:ext>
+                      </a:extLst>
+                    </a:blip>
+                    <a:srcRect/>
+                    <a:stretch>
+                      <a:fillRect/>
+                    </a:stretch>
+                  </pic:blipFill>
+                  <pic:spPr bwMode="auto">
+                    <a:xfrm>
+                      <a:off x="0" y="0"/>
+                      <a:ext cx="5276850" cy="3952875"/>
+                    </a:xfrm>
+                    <a:prstGeom prst="rect">
+                      <a:avLst/>
+                    </a:prstGeom>
+                    <a:noFill/>
+                    <a:ln>
+                      <a:noFill/>
+                    </a:ln>
+                  </pic:spPr>
+                </pic:pic>
+              </a:graphicData>
+            </a:graphic>
+          </wp:inline>
+        </w:drawing>
+      </w:r>
+    </w:p>
+    <w:p>
+      <w:pPr>
+        <w:rPr>
+          <w:rFonts w:asciiTheme="minorBidi" w:hAnsiTheme="minorBidi" w:hint="cs"/>
+          <w:rtl/>
+        </w:rPr>
+      </w:pPr>
+    </w:p>
+    <w:p>
+      <w:pPr>
+        <w:rPr>
+          <w:rFonts w:asciiTheme="minorBidi" w:hAnsiTheme="minorBidi" w:hint="cs"/>
+          <w:b/>
+          <w:bCs/>
+          <w:rtl/>
+        </w:rPr>
+      </w:pPr>
+      <w:r>
+        <w:rPr>
+          <w:rFonts w:asciiTheme="minorBidi" w:hAnsiTheme="minorBidi"/>
+          <w:b/>
+          <w:bCs/>
+          <w:rtl/>
+        </w:rPr>
+        <w:br w:type="page"/>
+      </w:r>
+    </w:p>
+    <w:p>
+      <w:pPr>
+        <w:bidi w:val="0"/>
+        <w:rPr>
+          <w:rFonts w:asciiTheme="minorBidi" w:hAnsiTheme="minorBidi"/>
+          <w:b/>
+          <w:bCs/>
+          <w:rtl/>
+        </w:rPr>
+      </w:pPr>
+    </w:p>
+    <w:p>
+      <w:pPr>
+        <w:rPr>
+          <w:rFonts w:asciiTheme="minorBidi" w:hAnsiTheme="minorBidi"/>
+          <w:rtl/>
+        </w:rPr>
+      </w:pPr>
+      <w:r>
+        <w:rPr>
+          <w:rFonts w:asciiTheme="minorBidi" w:hAnsiTheme="minorBidi" w:hint="cs"/>
+          <w:b/>
+          <w:bCs/>
+          <w:rtl/>
+        </w:rPr>
+        <w:t xml:space="preserve">בונוס </w:t>
+      </w:r>
+      <w:r>
+        <w:rPr>
+          <w:rFonts w:asciiTheme="minorBidi" w:hAnsiTheme="minorBidi" w:hint="cs"/>
+          <w:b/>
+          <w:bCs/>
+          <w:rtl/>
+        </w:rPr>
+        <w:t xml:space="preserve">שני מימוש </w:t>
+      </w:r>
+      <w:r>
+        <w:rPr>
+          <w:rFonts w:asciiTheme="minorBidi" w:hAnsiTheme="minorBidi" w:hint="cs"/>
+          <w:b/>
+          <w:bCs/>
+        </w:rPr>
+        <w:t>ADALINE</w:t>
+      </w:r>
+      <w:r>
+        <w:rPr>
+          <w:rFonts w:asciiTheme="minorBidi" w:hAnsiTheme="minorBidi" w:hint="cs"/>
+          <w:b/>
+          <w:bCs/>
+          <w:rtl/>
+        </w:rPr>
+        <w:t>:</w:t>
+      </w:r>
+    </w:p>
+    <w:p>
+      <w:pPr>
+        <w:rPr>
+          <w:rFonts w:asciiTheme="minorBidi" w:hAnsiTheme="minorBidi"/>
+          <w:rtl/>
+        </w:rPr>
+      </w:pPr>
+      <w:r>
+        <w:rPr>
+          <w:rFonts w:asciiTheme="minorBidi" w:hAnsiTheme="minorBidi" w:hint="cs"/>
+          <w:rtl/>
+        </w:rPr>
+        <w:t xml:space="preserve">תחילה נציין כי בחרנו לממש את גירסאת </w:t>
+      </w:r>
+      <w:r>
+        <w:rPr>
+          <w:rFonts w:asciiTheme="minorBidi" w:hAnsiTheme="minorBidi" w:hint="cs"/>
         </w:rPr>
         <w:t>SGD</w:t>
       </w:r>
@@ -2272,88 +2763,40 @@
           <w:rFonts w:asciiTheme="minorBidi" w:hAnsiTheme="minorBidi" w:hint="cs"/>
           <w:rtl/>
         </w:rPr>
-        <w:t xml:space="preserve"> ודאגנו לבצע כל פעם השוואה כאשר בחרנו קלאס יחיד ופיצלנו אותו משאר </w:t>
-      </w:r>
-      <w:proofErr w:type="spellStart"/>
-      <w:r>
-        <w:rPr>
-          <w:rFonts w:asciiTheme="minorBidi" w:hAnsiTheme="minorBidi" w:hint="cs"/>
-          <w:rtl/>
-        </w:rPr>
-        <w:t>הקלאסים</w:t>
-      </w:r>
-      <w:proofErr w:type="spellEnd"/>
-      <w:r>
-        <w:rPr>
-          <w:rFonts w:asciiTheme="minorBidi" w:hAnsiTheme="minorBidi" w:hint="cs"/>
-          <w:rtl/>
-        </w:rPr>
-        <w:t>.</w:t>
-      </w:r>
-      <w:r>
-        <w:rPr>
-          <w:rFonts w:asciiTheme="minorBidi" w:hAnsiTheme="minorBidi"/>
-          <w:rtl/>
-        </w:rPr>
-        <w:br/>
-      </w:r>
-      <w:r>
-        <w:rPr>
-          <w:rFonts w:asciiTheme="minorBidi" w:hAnsiTheme="minorBidi" w:hint="cs"/>
-          <w:rtl/>
-        </w:rPr>
-        <w:t xml:space="preserve">לדוגמא עבור הסט של איריס, בחרנו כל פעם קלאס אחד , קבענו אותו כ-1 ואת שאר </w:t>
-      </w:r>
-      <w:proofErr w:type="spellStart"/>
-      <w:r>
-        <w:rPr>
-          <w:rFonts w:asciiTheme="minorBidi" w:hAnsiTheme="minorBidi" w:hint="cs"/>
-          <w:rtl/>
-        </w:rPr>
-        <w:t>הקלאסים</w:t>
-      </w:r>
-      <w:proofErr w:type="spellEnd"/>
-      <w:r>
-        <w:rPr>
-          <w:rFonts w:asciiTheme="minorBidi" w:hAnsiTheme="minorBidi" w:hint="cs"/>
-          <w:rtl/>
-        </w:rPr>
-        <w:t xml:space="preserve"> קבענו כ- 1- וביצענו את ההשוואה בין המודלים.</w:t>
-      </w:r>
-      <w:r>
-        <w:rPr>
-          <w:rFonts w:asciiTheme="minorBidi" w:hAnsiTheme="minorBidi"/>
-          <w:rtl/>
-        </w:rPr>
-        <w:br/>
-      </w:r>
-      <w:r>
-        <w:rPr>
-          <w:rFonts w:asciiTheme="minorBidi" w:hAnsiTheme="minorBidi" w:hint="cs"/>
-          <w:rtl/>
-        </w:rPr>
-        <w:t xml:space="preserve">להלן התוצאות עבור כל אחד מהמודלים וכל אחד מפיצולי </w:t>
-      </w:r>
-      <w:proofErr w:type="spellStart"/>
-      <w:r>
-        <w:rPr>
-          <w:rFonts w:asciiTheme="minorBidi" w:hAnsiTheme="minorBidi" w:hint="cs"/>
-          <w:rtl/>
-        </w:rPr>
-        <w:t>הקלאסים</w:t>
-      </w:r>
-      <w:proofErr w:type="spellEnd"/>
-      <w:r>
-        <w:rPr>
-          <w:rFonts w:asciiTheme="minorBidi" w:hAnsiTheme="minorBidi" w:hint="cs"/>
-          <w:rtl/>
-        </w:rPr>
-        <w:t>:</w:t>
+        <w:t xml:space="preserve"> ודאגנו לבצע כל פעם השוואה כאשר בחרנו קלאס יחיד ופיצלנו אותו משאר הקלאסים.</w:t>
+      </w:r>
+      <w:r>
+        <w:rPr>
+          <w:rFonts w:asciiTheme="minorBidi" w:hAnsiTheme="minorBidi"/>
+          <w:rtl/>
+        </w:rPr>
+        <w:br/>
+      </w:r>
+      <w:r>
+        <w:rPr>
+          <w:rFonts w:asciiTheme="minorBidi" w:hAnsiTheme="minorBidi" w:hint="cs"/>
+          <w:rtl/>
+        </w:rPr>
+        <w:t>לדוגמא עבור הסט של איריס, בחרנו כל פעם קלאס אחד , קבענו אותו כ-1 ואת שאר הקלאסים קבענו כ- 1- וביצענו את ההשוואה בין המודלים.</w:t>
+      </w:r>
+      <w:r>
+        <w:rPr>
+          <w:rFonts w:asciiTheme="minorBidi" w:hAnsiTheme="minorBidi"/>
+          <w:rtl/>
+        </w:rPr>
+        <w:br/>
+      </w:r>
+      <w:r>
+        <w:rPr>
+          <w:rFonts w:asciiTheme="minorBidi" w:hAnsiTheme="minorBidi" w:hint="cs"/>
+          <w:rtl/>
+        </w:rPr>
+        <w:t>להלן התוצאות עבור כל אחד מהמודלים וכל אחד מפיצולי הקלאסים:</w:t>
       </w:r>
     </w:p>
     <w:tbl>
       <w:tblPr>
-        <w:tblStyle w:val="TableGrid"/>
+        <w:tblStyle w:val="a3"/>
         <w:bidiVisual/>
         <w:tblW w:w="0" w:type="auto"/>
         <w:tblLook w:val="04A0" w:firstRow="1" w:lastRow="0" w:firstColumn="1" w:lastColumn="0" w:noHBand="0" w:noVBand="1"/>
@@ -2441,7 +2884,7 @@
               <w:bidi w:val="0"/>
               <w:jc w:val="center"/>
               <w:rPr>
-                <w:rFonts w:asciiTheme="minorBidi" w:hAnsiTheme="minorBidi" w:hint="cs"/>
+                <w:rFonts w:asciiTheme="minorBidi" w:hAnsiTheme="minorBidi"/>
                 <w:rtl/>
               </w:rPr>
             </w:pPr>
@@ -2456,7 +2899,7 @@
               <w:bidi w:val="0"/>
               <w:jc w:val="center"/>
               <w:rPr>
-                <w:rFonts w:asciiTheme="minorBidi" w:hAnsiTheme="minorBidi" w:hint="cs"/>
+                <w:rFonts w:asciiTheme="minorBidi" w:hAnsiTheme="minorBidi"/>
                 <w:rtl/>
               </w:rPr>
             </w:pPr>
@@ -2513,7 +2956,7 @@
               <w:bidi w:val="0"/>
               <w:jc w:val="center"/>
               <w:rPr>
-                <w:rFonts w:asciiTheme="minorBidi" w:hAnsiTheme="minorBidi" w:hint="cs"/>
+                <w:rFonts w:asciiTheme="minorBidi" w:hAnsiTheme="minorBidi"/>
                 <w:rtl/>
               </w:rPr>
             </w:pPr>
@@ -2584,7 +3027,7 @@
               <w:bidi w:val="0"/>
               <w:jc w:val="center"/>
               <w:rPr>
-                <w:rFonts w:asciiTheme="minorBidi" w:hAnsiTheme="minorBidi" w:hint="cs"/>
+                <w:rFonts w:asciiTheme="minorBidi" w:hAnsiTheme="minorBidi"/>
                 <w:rtl/>
               </w:rPr>
             </w:pPr>
@@ -2605,7 +3048,7 @@
               <w:bidi w:val="0"/>
               <w:jc w:val="center"/>
               <w:rPr>
-                <w:rFonts w:asciiTheme="minorBidi" w:hAnsiTheme="minorBidi" w:hint="cs"/>
+                <w:rFonts w:asciiTheme="minorBidi" w:hAnsiTheme="minorBidi"/>
                 <w:rtl/>
               </w:rPr>
             </w:pPr>
@@ -2626,7 +3069,7 @@
               <w:bidi w:val="0"/>
               <w:jc w:val="center"/>
               <w:rPr>
-                <w:rFonts w:asciiTheme="minorBidi" w:hAnsiTheme="minorBidi" w:hint="cs"/>
+                <w:rFonts w:asciiTheme="minorBidi" w:hAnsiTheme="minorBidi"/>
                 <w:rtl/>
               </w:rPr>
             </w:pPr>
@@ -2647,7 +3090,7 @@
               <w:bidi w:val="0"/>
               <w:jc w:val="center"/>
               <w:rPr>
-                <w:rFonts w:asciiTheme="minorBidi" w:hAnsiTheme="minorBidi" w:hint="cs"/>
+                <w:rFonts w:asciiTheme="minorBidi" w:hAnsiTheme="minorBidi"/>
                 <w:rtl/>
               </w:rPr>
             </w:pPr>
@@ -2673,23 +3116,13 @@
                 <w:bCs/>
               </w:rPr>
             </w:pPr>
-            <w:proofErr w:type="spellStart"/>
             <w:r>
               <w:rPr>
                 <w:rFonts w:asciiTheme="minorBidi" w:hAnsiTheme="minorBidi"/>
                 <w:b/>
                 <w:bCs/>
               </w:rPr>
-              <w:t>setosa</w:t>
-            </w:r>
-            <w:proofErr w:type="spellEnd"/>
-            <w:r>
-              <w:rPr>
-                <w:rFonts w:asciiTheme="minorBidi" w:hAnsiTheme="minorBidi"/>
-                <w:b/>
-                <w:bCs/>
-              </w:rPr>
-              <w:t xml:space="preserve"> vs all</w:t>
+              <w:t>setosa vs all</w:t>
             </w:r>
           </w:p>
         </w:tc>
@@ -2730,7 +3163,7 @@
               <w:bidi w:val="0"/>
               <w:jc w:val="center"/>
               <w:rPr>
-                <w:rFonts w:asciiTheme="minorBidi" w:hAnsiTheme="minorBidi" w:hint="cs"/>
+                <w:rFonts w:asciiTheme="minorBidi" w:hAnsiTheme="minorBidi"/>
                 <w:rtl/>
               </w:rPr>
             </w:pPr>
@@ -2751,7 +3184,7 @@
               <w:bidi w:val="0"/>
               <w:jc w:val="center"/>
               <w:rPr>
-                <w:rFonts w:asciiTheme="minorBidi" w:hAnsiTheme="minorBidi" w:hint="cs"/>
+                <w:rFonts w:asciiTheme="minorBidi" w:hAnsiTheme="minorBidi"/>
                 <w:rtl/>
               </w:rPr>
             </w:pPr>
@@ -2772,7 +3205,7 @@
               <w:bidi w:val="0"/>
               <w:jc w:val="center"/>
               <w:rPr>
-                <w:rFonts w:asciiTheme="minorBidi" w:hAnsiTheme="minorBidi" w:hint="cs"/>
+                <w:rFonts w:asciiTheme="minorBidi" w:hAnsiTheme="minorBidi"/>
                 <w:rtl/>
               </w:rPr>
             </w:pPr>
@@ -2799,7 +3232,7 @@
               <w:bidi w:val="0"/>
               <w:jc w:val="center"/>
               <w:rPr>
-                <w:rFonts w:asciiTheme="minorBidi" w:hAnsiTheme="minorBidi" w:hint="cs"/>
+                <w:rFonts w:asciiTheme="minorBidi" w:hAnsiTheme="minorBidi"/>
                 <w:rtl/>
               </w:rPr>
             </w:pPr>
@@ -2820,7 +3253,7 @@
               <w:bidi w:val="0"/>
               <w:jc w:val="center"/>
               <w:rPr>
-                <w:rFonts w:asciiTheme="minorBidi" w:hAnsiTheme="minorBidi" w:hint="cs"/>
+                <w:rFonts w:asciiTheme="minorBidi" w:hAnsiTheme="minorBidi"/>
                 <w:b/>
                 <w:bCs/>
                 <w:rtl/>
@@ -2865,7 +3298,7 @@
               <w:bidi w:val="0"/>
               <w:jc w:val="center"/>
               <w:rPr>
-                <w:rFonts w:asciiTheme="minorBidi" w:hAnsiTheme="minorBidi" w:hint="cs"/>
+                <w:rFonts w:asciiTheme="minorBidi" w:hAnsiTheme="minorBidi"/>
                 <w:rtl/>
               </w:rPr>
             </w:pPr>
@@ -2886,7 +3319,7 @@
               <w:bidi w:val="0"/>
               <w:jc w:val="center"/>
               <w:rPr>
-                <w:rFonts w:asciiTheme="minorBidi" w:hAnsiTheme="minorBidi" w:hint="cs"/>
+                <w:rFonts w:asciiTheme="minorBidi" w:hAnsiTheme="minorBidi"/>
                 <w:rtl/>
               </w:rPr>
             </w:pPr>
@@ -2913,7 +3346,7 @@
               <w:bidi w:val="0"/>
               <w:jc w:val="center"/>
               <w:rPr>
-                <w:rFonts w:asciiTheme="minorBidi" w:hAnsiTheme="minorBidi" w:hint="cs"/>
+                <w:rFonts w:asciiTheme="minorBidi" w:hAnsiTheme="minorBidi"/>
                 <w:rtl/>
               </w:rPr>
             </w:pPr>
@@ -2934,7 +3367,7 @@
               <w:bidi w:val="0"/>
               <w:jc w:val="center"/>
               <w:rPr>
-                <w:rFonts w:asciiTheme="minorBidi" w:hAnsiTheme="minorBidi" w:hint="cs"/>
+                <w:rFonts w:asciiTheme="minorBidi" w:hAnsiTheme="minorBidi"/>
                 <w:rtl/>
               </w:rPr>
             </w:pPr>
@@ -2955,7 +3388,7 @@
               <w:bidi w:val="0"/>
               <w:jc w:val="center"/>
               <w:rPr>
-                <w:rFonts w:asciiTheme="minorBidi" w:hAnsiTheme="minorBidi" w:hint="cs"/>
+                <w:rFonts w:asciiTheme="minorBidi" w:hAnsiTheme="minorBidi"/>
                 <w:b/>
                 <w:bCs/>
                 <w:rtl/>
@@ -3000,7 +3433,7 @@
               <w:bidi w:val="0"/>
               <w:jc w:val="center"/>
               <w:rPr>
-                <w:rFonts w:asciiTheme="minorBidi" w:hAnsiTheme="minorBidi" w:hint="cs"/>
+                <w:rFonts w:asciiTheme="minorBidi" w:hAnsiTheme="minorBidi"/>
                 <w:rtl/>
               </w:rPr>
             </w:pPr>
@@ -3015,7 +3448,7 @@
               <w:bidi w:val="0"/>
               <w:jc w:val="center"/>
               <w:rPr>
-                <w:rFonts w:asciiTheme="minorBidi" w:hAnsiTheme="minorBidi" w:hint="cs"/>
+                <w:rFonts w:asciiTheme="minorBidi" w:hAnsiTheme="minorBidi"/>
                 <w:rtl/>
               </w:rPr>
             </w:pPr>
@@ -3030,7 +3463,7 @@
               <w:bidi w:val="0"/>
               <w:jc w:val="center"/>
               <w:rPr>
-                <w:rFonts w:asciiTheme="minorBidi" w:hAnsiTheme="minorBidi" w:hint="cs"/>
+                <w:rFonts w:asciiTheme="minorBidi" w:hAnsiTheme="minorBidi"/>
                 <w:rtl/>
               </w:rPr>
             </w:pPr>
@@ -3045,7 +3478,7 @@
               <w:bidi w:val="0"/>
               <w:jc w:val="center"/>
               <w:rPr>
-                <w:rFonts w:asciiTheme="minorBidi" w:hAnsiTheme="minorBidi" w:hint="cs"/>
+                <w:rFonts w:asciiTheme="minorBidi" w:hAnsiTheme="minorBidi"/>
                 <w:rtl/>
               </w:rPr>
             </w:pPr>
@@ -3060,7 +3493,7 @@
               <w:bidi w:val="0"/>
               <w:jc w:val="center"/>
               <w:rPr>
-                <w:rFonts w:asciiTheme="minorBidi" w:hAnsiTheme="minorBidi" w:hint="cs"/>
+                <w:rFonts w:asciiTheme="minorBidi" w:hAnsiTheme="minorBidi"/>
                 <w:rtl/>
               </w:rPr>
             </w:pPr>
@@ -3093,7 +3526,7 @@
               <w:bidi w:val="0"/>
               <w:jc w:val="center"/>
               <w:rPr>
-                <w:rFonts w:asciiTheme="minorBidi" w:hAnsiTheme="minorBidi" w:hint="cs"/>
+                <w:rFonts w:asciiTheme="minorBidi" w:hAnsiTheme="minorBidi"/>
                 <w:rtl/>
               </w:rPr>
             </w:pPr>
@@ -3114,7 +3547,7 @@
               <w:bidi w:val="0"/>
               <w:jc w:val="center"/>
               <w:rPr>
-                <w:rFonts w:asciiTheme="minorBidi" w:hAnsiTheme="minorBidi" w:hint="cs"/>
+                <w:rFonts w:asciiTheme="minorBidi" w:hAnsiTheme="minorBidi"/>
                 <w:rtl/>
               </w:rPr>
             </w:pPr>
@@ -3135,7 +3568,7 @@
               <w:bidi w:val="0"/>
               <w:jc w:val="center"/>
               <w:rPr>
-                <w:rFonts w:asciiTheme="minorBidi" w:hAnsiTheme="minorBidi" w:hint="cs"/>
+                <w:rFonts w:asciiTheme="minorBidi" w:hAnsiTheme="minorBidi"/>
                 <w:rtl/>
               </w:rPr>
             </w:pPr>
@@ -3156,7 +3589,7 @@
               <w:bidi w:val="0"/>
               <w:jc w:val="center"/>
               <w:rPr>
-                <w:rFonts w:asciiTheme="minorBidi" w:hAnsiTheme="minorBidi" w:hint="cs"/>
+                <w:rFonts w:asciiTheme="minorBidi" w:hAnsiTheme="minorBidi"/>
                 <w:rtl/>
               </w:rPr>
             </w:pPr>
@@ -3229,7 +3662,7 @@
               <w:bidi w:val="0"/>
               <w:jc w:val="center"/>
               <w:rPr>
-                <w:rFonts w:asciiTheme="minorBidi" w:hAnsiTheme="minorBidi" w:hint="cs"/>
+                <w:rFonts w:asciiTheme="minorBidi" w:hAnsiTheme="minorBidi"/>
                 <w:rtl/>
               </w:rPr>
             </w:pPr>
@@ -3250,7 +3683,7 @@
               <w:bidi w:val="0"/>
               <w:jc w:val="center"/>
               <w:rPr>
-                <w:rFonts w:asciiTheme="minorBidi" w:hAnsiTheme="minorBidi" w:hint="cs"/>
+                <w:rFonts w:asciiTheme="minorBidi" w:hAnsiTheme="minorBidi"/>
                 <w:rtl/>
               </w:rPr>
             </w:pPr>
@@ -3271,7 +3704,7 @@
               <w:bidi w:val="0"/>
               <w:jc w:val="center"/>
               <w:rPr>
-                <w:rFonts w:asciiTheme="minorBidi" w:hAnsiTheme="minorBidi" w:hint="cs"/>
+                <w:rFonts w:asciiTheme="minorBidi" w:hAnsiTheme="minorBidi"/>
                 <w:rtl/>
               </w:rPr>
             </w:pPr>
@@ -3292,7 +3725,7 @@
               <w:bidi w:val="0"/>
               <w:jc w:val="center"/>
               <w:rPr>
-                <w:rFonts w:asciiTheme="minorBidi" w:hAnsiTheme="minorBidi" w:hint="cs"/>
+                <w:rFonts w:asciiTheme="minorBidi" w:hAnsiTheme="minorBidi"/>
                 <w:rtl/>
               </w:rPr>
             </w:pPr>
@@ -3313,7 +3746,7 @@
               <w:bidi w:val="0"/>
               <w:jc w:val="center"/>
               <w:rPr>
-                <w:rFonts w:asciiTheme="minorBidi" w:hAnsiTheme="minorBidi" w:hint="cs"/>
+                <w:rFonts w:asciiTheme="minorBidi" w:hAnsiTheme="minorBidi"/>
                 <w:b/>
                 <w:bCs/>
                 <w:rtl/>
@@ -3325,15 +3758,7 @@
                 <w:b/>
                 <w:bCs/>
               </w:rPr>
-              <w:t>1</w:t>
-            </w:r>
-            <w:r>
-              <w:rPr>
-                <w:rFonts w:asciiTheme="minorBidi" w:hAnsiTheme="minorBidi"/>
-                <w:b/>
-                <w:bCs/>
-              </w:rPr>
-              <w:t xml:space="preserve"> vs all</w:t>
+              <w:t>1 vs all</w:t>
             </w:r>
           </w:p>
         </w:tc>
@@ -3366,7 +3791,7 @@
               <w:bidi w:val="0"/>
               <w:jc w:val="center"/>
               <w:rPr>
-                <w:rFonts w:asciiTheme="minorBidi" w:hAnsiTheme="minorBidi" w:hint="cs"/>
+                <w:rFonts w:asciiTheme="minorBidi" w:hAnsiTheme="minorBidi"/>
                 <w:rtl/>
               </w:rPr>
             </w:pPr>
@@ -3387,7 +3812,7 @@
               <w:bidi w:val="0"/>
               <w:jc w:val="center"/>
               <w:rPr>
-                <w:rFonts w:asciiTheme="minorBidi" w:hAnsiTheme="minorBidi" w:hint="cs"/>
+                <w:rFonts w:asciiTheme="minorBidi" w:hAnsiTheme="minorBidi"/>
                 <w:rtl/>
               </w:rPr>
             </w:pPr>
@@ -3408,7 +3833,7 @@
               <w:bidi w:val="0"/>
               <w:jc w:val="center"/>
               <w:rPr>
-                <w:rFonts w:asciiTheme="minorBidi" w:hAnsiTheme="minorBidi" w:hint="cs"/>
+                <w:rFonts w:asciiTheme="minorBidi" w:hAnsiTheme="minorBidi"/>
                 <w:rtl/>
               </w:rPr>
             </w:pPr>
@@ -3429,7 +3854,7 @@
               <w:bidi w:val="0"/>
               <w:jc w:val="center"/>
               <w:rPr>
-                <w:rFonts w:asciiTheme="minorBidi" w:hAnsiTheme="minorBidi" w:hint="cs"/>
+                <w:rFonts w:asciiTheme="minorBidi" w:hAnsiTheme="minorBidi"/>
                 <w:rtl/>
               </w:rPr>
             </w:pPr>
@@ -3450,7 +3875,7 @@
               <w:bidi w:val="0"/>
               <w:jc w:val="center"/>
               <w:rPr>
-                <w:rFonts w:asciiTheme="minorBidi" w:hAnsiTheme="minorBidi" w:hint="cs"/>
+                <w:rFonts w:asciiTheme="minorBidi" w:hAnsiTheme="minorBidi"/>
                 <w:b/>
                 <w:bCs/>
                 <w:rtl/>
@@ -3462,15 +3887,7 @@
                 <w:b/>
                 <w:bCs/>
               </w:rPr>
-              <w:t>2</w:t>
-            </w:r>
-            <w:r>
-              <w:rPr>
-                <w:rFonts w:asciiTheme="minorBidi" w:hAnsiTheme="minorBidi"/>
-                <w:b/>
-                <w:bCs/>
-              </w:rPr>
-              <w:t xml:space="preserve"> vs all</w:t>
+              <w:t>2 vs all</w:t>
             </w:r>
           </w:p>
         </w:tc>
@@ -3503,7 +3920,7 @@
               <w:bidi w:val="0"/>
               <w:jc w:val="center"/>
               <w:rPr>
-                <w:rFonts w:asciiTheme="minorBidi" w:hAnsiTheme="minorBidi" w:hint="cs"/>
+                <w:rFonts w:asciiTheme="minorBidi" w:hAnsiTheme="minorBidi"/>
                 <w:rtl/>
               </w:rPr>
             </w:pPr>
@@ -3524,7 +3941,7 @@
               <w:bidi w:val="0"/>
               <w:jc w:val="center"/>
               <w:rPr>
-                <w:rFonts w:asciiTheme="minorBidi" w:hAnsiTheme="minorBidi" w:hint="cs"/>
+                <w:rFonts w:asciiTheme="minorBidi" w:hAnsiTheme="minorBidi"/>
                 <w:rtl/>
               </w:rPr>
             </w:pPr>
@@ -3545,7 +3962,7 @@
               <w:bidi w:val="0"/>
               <w:jc w:val="center"/>
               <w:rPr>
-                <w:rFonts w:asciiTheme="minorBidi" w:hAnsiTheme="minorBidi" w:hint="cs"/>
+                <w:rFonts w:asciiTheme="minorBidi" w:hAnsiTheme="minorBidi"/>
                 <w:rtl/>
               </w:rPr>
             </w:pPr>
@@ -3566,7 +3983,7 @@
               <w:bidi w:val="0"/>
               <w:jc w:val="center"/>
               <w:rPr>
-                <w:rFonts w:asciiTheme="minorBidi" w:hAnsiTheme="minorBidi" w:hint="cs"/>
+                <w:rFonts w:asciiTheme="minorBidi" w:hAnsiTheme="minorBidi"/>
                 <w:rtl/>
               </w:rPr>
             </w:pPr>
@@ -3587,7 +4004,7 @@
               <w:bidi w:val="0"/>
               <w:jc w:val="center"/>
               <w:rPr>
-                <w:rFonts w:asciiTheme="minorBidi" w:hAnsiTheme="minorBidi" w:hint="cs"/>
+                <w:rFonts w:asciiTheme="minorBidi" w:hAnsiTheme="minorBidi"/>
                 <w:b/>
                 <w:bCs/>
                 <w:rtl/>
@@ -3599,15 +4016,7 @@
                 <w:b/>
                 <w:bCs/>
               </w:rPr>
-              <w:t>3</w:t>
-            </w:r>
-            <w:r>
-              <w:rPr>
-                <w:rFonts w:asciiTheme="minorBidi" w:hAnsiTheme="minorBidi"/>
-                <w:b/>
-                <w:bCs/>
-              </w:rPr>
-              <w:t xml:space="preserve"> vs all</w:t>
+              <w:t>3 vs all</w:t>
             </w:r>
           </w:p>
         </w:tc>
@@ -3640,7 +4049,7 @@
               <w:bidi w:val="0"/>
               <w:jc w:val="center"/>
               <w:rPr>
-                <w:rFonts w:asciiTheme="minorBidi" w:hAnsiTheme="minorBidi" w:hint="cs"/>
+                <w:rFonts w:asciiTheme="minorBidi" w:hAnsiTheme="minorBidi"/>
                 <w:rtl/>
               </w:rPr>
             </w:pPr>
@@ -3661,7 +4070,7 @@
               <w:bidi w:val="0"/>
               <w:jc w:val="center"/>
               <w:rPr>
-                <w:rFonts w:asciiTheme="minorBidi" w:hAnsiTheme="minorBidi" w:hint="cs"/>
+                <w:rFonts w:asciiTheme="minorBidi" w:hAnsiTheme="minorBidi"/>
                 <w:rtl/>
               </w:rPr>
             </w:pPr>
@@ -3682,7 +4091,7 @@
               <w:bidi w:val="0"/>
               <w:jc w:val="center"/>
               <w:rPr>
-                <w:rFonts w:asciiTheme="minorBidi" w:hAnsiTheme="minorBidi" w:hint="cs"/>
+                <w:rFonts w:asciiTheme="minorBidi" w:hAnsiTheme="minorBidi"/>
                 <w:rtl/>
               </w:rPr>
             </w:pPr>
@@ -3703,7 +4112,7 @@
               <w:bidi w:val="0"/>
               <w:jc w:val="center"/>
               <w:rPr>
-                <w:rFonts w:asciiTheme="minorBidi" w:hAnsiTheme="minorBidi" w:hint="cs"/>
+                <w:rFonts w:asciiTheme="minorBidi" w:hAnsiTheme="minorBidi"/>
                 <w:rtl/>
               </w:rPr>
             </w:pPr>
@@ -3724,7 +4133,7 @@
               <w:bidi w:val="0"/>
               <w:jc w:val="center"/>
               <w:rPr>
-                <w:rFonts w:asciiTheme="minorBidi" w:hAnsiTheme="minorBidi" w:hint="cs"/>
+                <w:rFonts w:asciiTheme="minorBidi" w:hAnsiTheme="minorBidi"/>
                 <w:b/>
                 <w:bCs/>
                 <w:rtl/>
@@ -3736,15 +4145,7 @@
                 <w:b/>
                 <w:bCs/>
               </w:rPr>
-              <w:t>4</w:t>
-            </w:r>
-            <w:r>
-              <w:rPr>
-                <w:rFonts w:asciiTheme="minorBidi" w:hAnsiTheme="minorBidi"/>
-                <w:b/>
-                <w:bCs/>
-              </w:rPr>
-              <w:t xml:space="preserve"> vs all</w:t>
+              <w:t>4 vs all</w:t>
             </w:r>
           </w:p>
         </w:tc>
@@ -3777,7 +4178,7 @@
               <w:bidi w:val="0"/>
               <w:jc w:val="center"/>
               <w:rPr>
-                <w:rFonts w:asciiTheme="minorBidi" w:hAnsiTheme="minorBidi" w:hint="cs"/>
+                <w:rFonts w:asciiTheme="minorBidi" w:hAnsiTheme="minorBidi"/>
                 <w:rtl/>
               </w:rPr>
             </w:pPr>
@@ -3798,7 +4199,7 @@
               <w:bidi w:val="0"/>
               <w:jc w:val="center"/>
               <w:rPr>
-                <w:rFonts w:asciiTheme="minorBidi" w:hAnsiTheme="minorBidi" w:hint="cs"/>
+                <w:rFonts w:asciiTheme="minorBidi" w:hAnsiTheme="minorBidi"/>
                 <w:rtl/>
               </w:rPr>
             </w:pPr>
@@ -3819,7 +4220,7 @@
               <w:bidi w:val="0"/>
               <w:jc w:val="center"/>
               <w:rPr>
-                <w:rFonts w:asciiTheme="minorBidi" w:hAnsiTheme="minorBidi" w:hint="cs"/>
+                <w:rFonts w:asciiTheme="minorBidi" w:hAnsiTheme="minorBidi"/>
                 <w:rtl/>
               </w:rPr>
             </w:pPr>
@@ -3840,7 +4241,7 @@
               <w:bidi w:val="0"/>
               <w:jc w:val="center"/>
               <w:rPr>
-                <w:rFonts w:asciiTheme="minorBidi" w:hAnsiTheme="minorBidi" w:hint="cs"/>
+                <w:rFonts w:asciiTheme="minorBidi" w:hAnsiTheme="minorBidi"/>
                 <w:rtl/>
               </w:rPr>
             </w:pPr>
@@ -3861,7 +4262,7 @@
               <w:bidi w:val="0"/>
               <w:jc w:val="center"/>
               <w:rPr>
-                <w:rFonts w:asciiTheme="minorBidi" w:hAnsiTheme="minorBidi" w:hint="cs"/>
+                <w:rFonts w:asciiTheme="minorBidi" w:hAnsiTheme="minorBidi"/>
                 <w:b/>
                 <w:bCs/>
                 <w:rtl/>
@@ -3873,15 +4274,7 @@
                 <w:b/>
                 <w:bCs/>
               </w:rPr>
-              <w:t>5</w:t>
-            </w:r>
-            <w:r>
-              <w:rPr>
-                <w:rFonts w:asciiTheme="minorBidi" w:hAnsiTheme="minorBidi"/>
-                <w:b/>
-                <w:bCs/>
-              </w:rPr>
-              <w:t xml:space="preserve"> vs all</w:t>
+              <w:t>5 vs all</w:t>
             </w:r>
           </w:p>
         </w:tc>
@@ -3914,7 +4307,7 @@
               <w:bidi w:val="0"/>
               <w:jc w:val="center"/>
               <w:rPr>
-                <w:rFonts w:asciiTheme="minorBidi" w:hAnsiTheme="minorBidi" w:hint="cs"/>
+                <w:rFonts w:asciiTheme="minorBidi" w:hAnsiTheme="minorBidi"/>
                 <w:rtl/>
               </w:rPr>
             </w:pPr>
@@ -3935,7 +4328,7 @@
               <w:bidi w:val="0"/>
               <w:jc w:val="center"/>
               <w:rPr>
-                <w:rFonts w:asciiTheme="minorBidi" w:hAnsiTheme="minorBidi" w:hint="cs"/>
+                <w:rFonts w:asciiTheme="minorBidi" w:hAnsiTheme="minorBidi"/>
                 <w:rtl/>
               </w:rPr>
             </w:pPr>
@@ -3956,7 +4349,7 @@
               <w:bidi w:val="0"/>
               <w:jc w:val="center"/>
               <w:rPr>
-                <w:rFonts w:asciiTheme="minorBidi" w:hAnsiTheme="minorBidi" w:hint="cs"/>
+                <w:rFonts w:asciiTheme="minorBidi" w:hAnsiTheme="minorBidi"/>
                 <w:rtl/>
               </w:rPr>
             </w:pPr>
@@ -3977,7 +4370,7 @@
               <w:bidi w:val="0"/>
               <w:jc w:val="center"/>
               <w:rPr>
-                <w:rFonts w:asciiTheme="minorBidi" w:hAnsiTheme="minorBidi" w:hint="cs"/>
+                <w:rFonts w:asciiTheme="minorBidi" w:hAnsiTheme="minorBidi"/>
                 <w:rtl/>
               </w:rPr>
             </w:pPr>
@@ -3998,7 +4391,7 @@
               <w:bidi w:val="0"/>
               <w:jc w:val="center"/>
               <w:rPr>
-                <w:rFonts w:asciiTheme="minorBidi" w:hAnsiTheme="minorBidi" w:hint="cs"/>
+                <w:rFonts w:asciiTheme="minorBidi" w:hAnsiTheme="minorBidi"/>
                 <w:b/>
                 <w:bCs/>
                 <w:rtl/>
@@ -4010,15 +4403,7 @@
                 <w:b/>
                 <w:bCs/>
               </w:rPr>
-              <w:t>6</w:t>
-            </w:r>
-            <w:r>
-              <w:rPr>
-                <w:rFonts w:asciiTheme="minorBidi" w:hAnsiTheme="minorBidi"/>
-                <w:b/>
-                <w:bCs/>
-              </w:rPr>
-              <w:t xml:space="preserve"> vs all</w:t>
+              <w:t>6 vs all</w:t>
             </w:r>
           </w:p>
         </w:tc>
@@ -4051,7 +4436,7 @@
               <w:bidi w:val="0"/>
               <w:jc w:val="center"/>
               <w:rPr>
-                <w:rFonts w:asciiTheme="minorBidi" w:hAnsiTheme="minorBidi" w:hint="cs"/>
+                <w:rFonts w:asciiTheme="minorBidi" w:hAnsiTheme="minorBidi"/>
                 <w:rtl/>
               </w:rPr>
             </w:pPr>
@@ -4072,7 +4457,7 @@
               <w:bidi w:val="0"/>
               <w:jc w:val="center"/>
               <w:rPr>
-                <w:rFonts w:asciiTheme="minorBidi" w:hAnsiTheme="minorBidi" w:hint="cs"/>
+                <w:rFonts w:asciiTheme="minorBidi" w:hAnsiTheme="minorBidi"/>
                 <w:rtl/>
               </w:rPr>
             </w:pPr>
@@ -4093,7 +4478,7 @@
               <w:bidi w:val="0"/>
               <w:jc w:val="center"/>
               <w:rPr>
-                <w:rFonts w:asciiTheme="minorBidi" w:hAnsiTheme="minorBidi" w:hint="cs"/>
+                <w:rFonts w:asciiTheme="minorBidi" w:hAnsiTheme="minorBidi"/>
                 <w:rtl/>
               </w:rPr>
             </w:pPr>
@@ -4114,7 +4499,7 @@
               <w:bidi w:val="0"/>
               <w:jc w:val="center"/>
               <w:rPr>
-                <w:rFonts w:asciiTheme="minorBidi" w:hAnsiTheme="minorBidi" w:hint="cs"/>
+                <w:rFonts w:asciiTheme="minorBidi" w:hAnsiTheme="minorBidi"/>
                 <w:rtl/>
               </w:rPr>
             </w:pPr>
@@ -4135,7 +4520,7 @@
               <w:bidi w:val="0"/>
               <w:jc w:val="center"/>
               <w:rPr>
-                <w:rFonts w:asciiTheme="minorBidi" w:hAnsiTheme="minorBidi" w:hint="cs"/>
+                <w:rFonts w:asciiTheme="minorBidi" w:hAnsiTheme="minorBidi"/>
                 <w:b/>
                 <w:bCs/>
                 <w:rtl/>
@@ -4147,15 +4532,7 @@
                 <w:b/>
                 <w:bCs/>
               </w:rPr>
-              <w:t>7</w:t>
-            </w:r>
-            <w:r>
-              <w:rPr>
-                <w:rFonts w:asciiTheme="minorBidi" w:hAnsiTheme="minorBidi"/>
-                <w:b/>
-                <w:bCs/>
-              </w:rPr>
-              <w:t xml:space="preserve"> vs all</w:t>
+              <w:t>7 vs all</w:t>
             </w:r>
           </w:p>
         </w:tc>
@@ -4188,7 +4565,7 @@
               <w:bidi w:val="0"/>
               <w:jc w:val="center"/>
               <w:rPr>
-                <w:rFonts w:asciiTheme="minorBidi" w:hAnsiTheme="minorBidi" w:hint="cs"/>
+                <w:rFonts w:asciiTheme="minorBidi" w:hAnsiTheme="minorBidi"/>
                 <w:rtl/>
               </w:rPr>
             </w:pPr>
@@ -4209,7 +4586,7 @@
               <w:bidi w:val="0"/>
               <w:jc w:val="center"/>
               <w:rPr>
-                <w:rFonts w:asciiTheme="minorBidi" w:hAnsiTheme="minorBidi" w:hint="cs"/>
+                <w:rFonts w:asciiTheme="minorBidi" w:hAnsiTheme="minorBidi"/>
                 <w:rtl/>
               </w:rPr>
             </w:pPr>
@@ -4230,7 +4607,7 @@
               <w:bidi w:val="0"/>
               <w:jc w:val="center"/>
               <w:rPr>
-                <w:rFonts w:asciiTheme="minorBidi" w:hAnsiTheme="minorBidi" w:hint="cs"/>
+                <w:rFonts w:asciiTheme="minorBidi" w:hAnsiTheme="minorBidi"/>
                 <w:rtl/>
               </w:rPr>
             </w:pPr>
@@ -4251,7 +4628,7 @@
               <w:bidi w:val="0"/>
               <w:jc w:val="center"/>
               <w:rPr>
-                <w:rFonts w:asciiTheme="minorBidi" w:hAnsiTheme="minorBidi" w:hint="cs"/>
+                <w:rFonts w:asciiTheme="minorBidi" w:hAnsiTheme="minorBidi"/>
                 <w:rtl/>
               </w:rPr>
             </w:pPr>
@@ -4283,15 +4660,7 @@
                 <w:b/>
                 <w:bCs/>
               </w:rPr>
-              <w:t>8</w:t>
-            </w:r>
-            <w:r>
-              <w:rPr>
-                <w:rFonts w:asciiTheme="minorBidi" w:hAnsiTheme="minorBidi"/>
-                <w:b/>
-                <w:bCs/>
-              </w:rPr>
-              <w:t xml:space="preserve"> vs all</w:t>
+              <w:t>8 vs all</w:t>
             </w:r>
           </w:p>
         </w:tc>
@@ -4324,7 +4693,7 @@
               <w:bidi w:val="0"/>
               <w:jc w:val="center"/>
               <w:rPr>
-                <w:rFonts w:asciiTheme="minorBidi" w:hAnsiTheme="minorBidi" w:hint="cs"/>
+                <w:rFonts w:asciiTheme="minorBidi" w:hAnsiTheme="minorBidi"/>
                 <w:rtl/>
               </w:rPr>
             </w:pPr>
@@ -4345,7 +4714,7 @@
               <w:bidi w:val="0"/>
               <w:jc w:val="center"/>
               <w:rPr>
-                <w:rFonts w:asciiTheme="minorBidi" w:hAnsiTheme="minorBidi" w:hint="cs"/>
+                <w:rFonts w:asciiTheme="minorBidi" w:hAnsiTheme="minorBidi"/>
                 <w:rtl/>
               </w:rPr>
             </w:pPr>
@@ -4366,7 +4735,7 @@
               <w:bidi w:val="0"/>
               <w:jc w:val="center"/>
               <w:rPr>
-                <w:rFonts w:asciiTheme="minorBidi" w:hAnsiTheme="minorBidi" w:hint="cs"/>
+                <w:rFonts w:asciiTheme="minorBidi" w:hAnsiTheme="minorBidi"/>
                 <w:rtl/>
               </w:rPr>
             </w:pPr>
@@ -4387,7 +4756,7 @@
               <w:bidi w:val="0"/>
               <w:jc w:val="center"/>
               <w:rPr>
-                <w:rFonts w:asciiTheme="minorBidi" w:hAnsiTheme="minorBidi" w:hint="cs"/>
+                <w:rFonts w:asciiTheme="minorBidi" w:hAnsiTheme="minorBidi"/>
                 <w:rtl/>
               </w:rPr>
             </w:pPr>
@@ -4419,15 +4788,7 @@
                 <w:b/>
                 <w:bCs/>
               </w:rPr>
-              <w:t>9</w:t>
-            </w:r>
-            <w:r>
-              <w:rPr>
-                <w:rFonts w:asciiTheme="minorBidi" w:hAnsiTheme="minorBidi"/>
-                <w:b/>
-                <w:bCs/>
-              </w:rPr>
-              <w:t xml:space="preserve"> vs all</w:t>
+              <w:t>9 vs all</w:t>
             </w:r>
           </w:p>
         </w:tc>
@@ -4486,33 +4847,11 @@
         </w:rPr>
         <w:t xml:space="preserve"> הרצנו את האימונים עם </w:t>
       </w:r>
-      <w:proofErr w:type="spellStart"/>
-      <w:r>
-        <w:rPr>
-          <w:rFonts w:asciiTheme="minorBidi" w:hAnsiTheme="minorBidi"/>
-        </w:rPr>
-        <w:t>lr</w:t>
-      </w:r>
-      <w:proofErr w:type="spellEnd"/>
-      <w:r>
-        <w:rPr>
-          <w:rFonts w:asciiTheme="minorBidi" w:hAnsiTheme="minorBidi"/>
-        </w:rPr>
-        <w:t xml:space="preserve"> = 1e-4, </w:t>
-      </w:r>
-      <w:proofErr w:type="spellStart"/>
-      <w:r>
-        <w:rPr>
-          <w:rFonts w:asciiTheme="minorBidi" w:hAnsiTheme="minorBidi"/>
-        </w:rPr>
-        <w:t>num_iter</w:t>
-      </w:r>
-      <w:proofErr w:type="spellEnd"/>
-      <w:r>
-        <w:rPr>
-          <w:rFonts w:asciiTheme="minorBidi" w:hAnsiTheme="minorBidi"/>
-        </w:rPr>
-        <w:t xml:space="preserve"> = 1000</w:t>
+      <w:r>
+        <w:rPr>
+          <w:rFonts w:asciiTheme="minorBidi" w:hAnsiTheme="minorBidi"/>
+        </w:rPr>
+        <w:t>lr = 1e-4, num_iter = 1000</w:t>
       </w:r>
       <w:r>
         <w:rPr>
@@ -4541,33 +4880,11 @@
         </w:rPr>
         <w:t xml:space="preserve"> הרצנו את האימונים עם </w:t>
       </w:r>
-      <w:proofErr w:type="spellStart"/>
-      <w:r>
-        <w:rPr>
-          <w:rFonts w:asciiTheme="minorBidi" w:hAnsiTheme="minorBidi"/>
-        </w:rPr>
-        <w:t>lr</w:t>
-      </w:r>
-      <w:proofErr w:type="spellEnd"/>
-      <w:r>
-        <w:rPr>
-          <w:rFonts w:asciiTheme="minorBidi" w:hAnsiTheme="minorBidi"/>
-        </w:rPr>
-        <w:t xml:space="preserve"> = 1e-5, </w:t>
-      </w:r>
-      <w:proofErr w:type="spellStart"/>
-      <w:r>
-        <w:rPr>
-          <w:rFonts w:asciiTheme="minorBidi" w:hAnsiTheme="minorBidi"/>
-        </w:rPr>
-        <w:t>num_iter</w:t>
-      </w:r>
-      <w:proofErr w:type="spellEnd"/>
-      <w:r>
-        <w:rPr>
-          <w:rFonts w:asciiTheme="minorBidi" w:hAnsiTheme="minorBidi"/>
-        </w:rPr>
-        <w:t xml:space="preserve"> = 1000</w:t>
+      <w:r>
+        <w:rPr>
+          <w:rFonts w:asciiTheme="minorBidi" w:hAnsiTheme="minorBidi"/>
+        </w:rPr>
+        <w:t>lr = 1e-5, num_iter = 1000</w:t>
       </w:r>
     </w:p>
     <w:p>
@@ -4643,23 +4960,7 @@
           <w:rFonts w:asciiTheme="minorBidi" w:hAnsiTheme="minorBidi" w:hint="cs"/>
           <w:rtl/>
         </w:rPr>
-        <w:t xml:space="preserve">עבור סט זה בחרנו ליצור דאטה אשר אינו ניתן להפרדה לינארית, כלומר לא קיים קו אשר מפריד בצורה מושלמת בין </w:t>
-      </w:r>
-      <w:proofErr w:type="spellStart"/>
-      <w:r>
-        <w:rPr>
-          <w:rFonts w:asciiTheme="minorBidi" w:hAnsiTheme="minorBidi" w:hint="cs"/>
-          <w:rtl/>
-        </w:rPr>
-        <w:t>הקלאסים</w:t>
-      </w:r>
-      <w:proofErr w:type="spellEnd"/>
-      <w:r>
-        <w:rPr>
-          <w:rFonts w:asciiTheme="minorBidi" w:hAnsiTheme="minorBidi" w:hint="cs"/>
-          <w:rtl/>
-        </w:rPr>
-        <w:t xml:space="preserve"> השונים.</w:t>
+        <w:t>עבור סט זה בחרנו ליצור דאטה אשר אינו ניתן להפרדה לינארית, כלומר לא קיים קו אשר מפריד בצורה מושלמת בין הקלאסים השונים.</w:t>
       </w:r>
       <w:r>
         <w:rPr>
@@ -4686,23 +4987,7 @@
           <w:rFonts w:asciiTheme="minorBidi" w:hAnsiTheme="minorBidi" w:hint="cs"/>
           <w:rtl/>
         </w:rPr>
-        <w:t xml:space="preserve"> הצליח להתכנס לישר </w:t>
-      </w:r>
-      <w:proofErr w:type="spellStart"/>
-      <w:r>
-        <w:rPr>
-          <w:rFonts w:asciiTheme="minorBidi" w:hAnsiTheme="minorBidi" w:hint="cs"/>
-          <w:rtl/>
-        </w:rPr>
-        <w:t>מסויים</w:t>
-      </w:r>
-      <w:proofErr w:type="spellEnd"/>
-      <w:r>
-        <w:rPr>
-          <w:rFonts w:asciiTheme="minorBidi" w:hAnsiTheme="minorBidi" w:hint="cs"/>
-          <w:rtl/>
-        </w:rPr>
-        <w:t xml:space="preserve"> בצורה מהירה, לעומתו מודל </w:t>
+        <w:t xml:space="preserve"> הצליח להתכנס לישר מסויים בצורה מהירה, לעומתו מודל </w:t>
       </w:r>
       <w:r>
         <w:rPr>
@@ -4728,23 +5013,7 @@
           <w:rFonts w:asciiTheme="minorBidi" w:hAnsiTheme="minorBidi" w:hint="cs"/>
           <w:rtl/>
         </w:rPr>
-        <w:t xml:space="preserve"> שלו משתנים מקצה לקצה כל </w:t>
-      </w:r>
-      <w:proofErr w:type="spellStart"/>
-      <w:r>
-        <w:rPr>
-          <w:rFonts w:asciiTheme="minorBidi" w:hAnsiTheme="minorBidi" w:hint="cs"/>
-          <w:rtl/>
-        </w:rPr>
-        <w:t>איטרציה</w:t>
-      </w:r>
-      <w:proofErr w:type="spellEnd"/>
-      <w:r>
-        <w:rPr>
-          <w:rFonts w:asciiTheme="minorBidi" w:hAnsiTheme="minorBidi" w:hint="cs"/>
-          <w:rtl/>
-        </w:rPr>
-        <w:t>.</w:t>
+        <w:t xml:space="preserve"> שלו משתנים מקצה לקצה כל איטרציה.</w:t>
       </w:r>
       <w:r>
         <w:rPr>
@@ -4832,7 +5101,7 @@
                     </pic:cNvPicPr>
                   </pic:nvPicPr>
                   <pic:blipFill>
-                    <a:blip r:embed="rId8">
+                    <a:blip r:embed="rId10">
                       <a:extLst>
                         <a:ext uri="{28A0092B-C50C-407E-A947-70E740481C1C}">
                           <a14:useLocalDpi xmlns:a14="http://schemas.microsoft.com/office/drawing/2010/main" val="0"/>
@@ -4934,7 +5203,7 @@
                     </pic:cNvPicPr>
                   </pic:nvPicPr>
                   <pic:blipFill>
-                    <a:blip r:embed="rId9">
+                    <a:blip r:embed="rId11">
                       <a:extLst>
                         <a:ext uri="{28A0092B-C50C-407E-A947-70E740481C1C}">
                           <a14:useLocalDpi xmlns:a14="http://schemas.microsoft.com/office/drawing/2010/main" val="0"/>
@@ -5010,7 +5279,7 @@
                     </pic:cNvPicPr>
                   </pic:nvPicPr>
                   <pic:blipFill>
-                    <a:blip r:embed="rId10">
+                    <a:blip r:embed="rId12">
                       <a:extLst>
                         <a:ext uri="{28A0092B-C50C-407E-A947-70E740481C1C}">
                           <a14:useLocalDpi xmlns:a14="http://schemas.microsoft.com/office/drawing/2010/main" val="0"/>
@@ -5045,7 +5314,7 @@
     <w:p>
       <w:pPr>
         <w:rPr>
-          <w:rFonts w:asciiTheme="minorBidi" w:hAnsiTheme="minorBidi" w:hint="cs"/>
+          <w:rFonts w:asciiTheme="minorBidi" w:hAnsiTheme="minorBidi"/>
           <w:rtl/>
         </w:rPr>
       </w:pPr>
@@ -5127,7 +5396,7 @@
                     </pic:cNvPicPr>
                   </pic:nvPicPr>
                   <pic:blipFill>
-                    <a:blip r:embed="rId11">
+                    <a:blip r:embed="rId13">
                       <a:extLst>
                         <a:ext uri="{28A0092B-C50C-407E-A947-70E740481C1C}">
                           <a14:useLocalDpi xmlns:a14="http://schemas.microsoft.com/office/drawing/2010/main" val="0"/>
@@ -5202,9 +5471,10 @@
     <w:p>
       <w:pPr>
         <w:rPr>
-          <w:rFonts w:asciiTheme="minorBidi" w:hAnsiTheme="minorBidi" w:hint="cs"/>
-        </w:rPr>
-      </w:pPr>
+          <w:rFonts w:asciiTheme="minorBidi" w:hAnsiTheme="minorBidi"/>
+        </w:rPr>
+      </w:pPr>
+      <w:proofErr w:type="gramStart"/>
       <w:r>
         <w:rPr>
           <w:rFonts w:asciiTheme="minorBidi" w:hAnsiTheme="minorBidi"/>
@@ -5217,7 +5487,15 @@
           <w:rFonts w:asciiTheme="minorBidi" w:hAnsiTheme="minorBidi" w:hint="cs"/>
           <w:rtl/>
         </w:rPr>
-        <w:t xml:space="preserve"> של כל אחד מהמודלים וזמן התכנסות:</w:t>
+        <w:t xml:space="preserve"> של</w:t>
+      </w:r>
+      <w:proofErr w:type="gramEnd"/>
+      <w:r>
+        <w:rPr>
+          <w:rFonts w:asciiTheme="minorBidi" w:hAnsiTheme="minorBidi" w:hint="cs"/>
+          <w:rtl/>
+        </w:rPr>
+        <w:t xml:space="preserve"> כל אחד מהמודלים וזמן התכנסות:</w:t>
       </w:r>
       <w:r>
         <w:rPr>
@@ -5267,7 +5545,7 @@
                     </pic:cNvPicPr>
                   </pic:nvPicPr>
                   <pic:blipFill>
-                    <a:blip r:embed="rId12">
+                    <a:blip r:embed="rId14">
                       <a:extLst>
                         <a:ext uri="{28A0092B-C50C-407E-A947-70E740481C1C}">
                           <a14:useLocalDpi xmlns:a14="http://schemas.microsoft.com/office/drawing/2010/main" val="0"/>
@@ -5322,6 +5600,7 @@
       <w:r>
         <w:rPr>
           <w:rFonts w:asciiTheme="minorBidi" w:hAnsiTheme="minorBidi" w:cs="Arial"/>
+          <w:noProof/>
           <w:rtl/>
         </w:rPr>
         <w:drawing>
@@ -5340,7 +5619,7 @@
                     <pic:cNvPicPr/>
                   </pic:nvPicPr>
                   <pic:blipFill>
-                    <a:blip r:embed="rId13"/>
+                    <a:blip r:embed="rId15"/>
                     <a:stretch>
                       <a:fillRect/>
                     </a:stretch>
@@ -5372,86 +5651,22 @@
     <w:p>
       <w:pPr>
         <w:rPr>
-          <w:rFonts w:asciiTheme="minorBidi" w:hAnsiTheme="minorBidi" w:hint="cs"/>
-        </w:rPr>
-      </w:pPr>
-      <w:r>
-        <w:rPr>
-          <w:rFonts w:asciiTheme="minorBidi" w:hAnsiTheme="minorBidi" w:hint="cs"/>
-          <w:rtl/>
-        </w:rPr>
-        <w:t xml:space="preserve">ניתן לראות כי כאשר קיימת הפרדה לינארית, </w:t>
-      </w:r>
-      <w:proofErr w:type="spellStart"/>
-      <w:r>
-        <w:rPr>
-          <w:rFonts w:asciiTheme="minorBidi" w:hAnsiTheme="minorBidi" w:hint="cs"/>
-          <w:rtl/>
-        </w:rPr>
-        <w:t>הפרספטרון</w:t>
-      </w:r>
-      <w:proofErr w:type="spellEnd"/>
-      <w:r>
-        <w:rPr>
-          <w:rFonts w:asciiTheme="minorBidi" w:hAnsiTheme="minorBidi" w:hint="cs"/>
-          <w:rtl/>
-        </w:rPr>
-        <w:t xml:space="preserve"> מתכנס מהר יותר מאשר </w:t>
-      </w:r>
-      <w:proofErr w:type="spellStart"/>
-      <w:r>
-        <w:rPr>
-          <w:rFonts w:asciiTheme="minorBidi" w:hAnsiTheme="minorBidi" w:hint="cs"/>
-          <w:rtl/>
-        </w:rPr>
-        <w:t>אדאלין</w:t>
-      </w:r>
-      <w:proofErr w:type="spellEnd"/>
-      <w:r>
-        <w:rPr>
-          <w:rFonts w:asciiTheme="minorBidi" w:hAnsiTheme="minorBidi" w:hint="cs"/>
-          <w:rtl/>
-        </w:rPr>
-        <w:t xml:space="preserve">, אך כאשר לא ניתן להפריד </w:t>
-      </w:r>
-      <w:r>
-        <w:rPr>
-          <w:rFonts w:asciiTheme="minorBidi" w:hAnsiTheme="minorBidi" w:hint="cs"/>
-          <w:rtl/>
-        </w:rPr>
-        <w:t xml:space="preserve">לינארית את הדאטה, </w:t>
-      </w:r>
-      <w:proofErr w:type="spellStart"/>
-      <w:r>
-        <w:rPr>
-          <w:rFonts w:asciiTheme="minorBidi" w:hAnsiTheme="minorBidi" w:hint="cs"/>
-          <w:rtl/>
-        </w:rPr>
-        <w:t>הפרספטרון</w:t>
-      </w:r>
-      <w:proofErr w:type="spellEnd"/>
-      <w:r>
-        <w:rPr>
-          <w:rFonts w:asciiTheme="minorBidi" w:hAnsiTheme="minorBidi" w:hint="cs"/>
-          <w:rtl/>
-        </w:rPr>
-        <w:t xml:space="preserve"> לא מצליח להתכנס כלל, לעומת </w:t>
-      </w:r>
-      <w:proofErr w:type="spellStart"/>
-      <w:r>
-        <w:rPr>
-          <w:rFonts w:asciiTheme="minorBidi" w:hAnsiTheme="minorBidi" w:hint="cs"/>
-          <w:rtl/>
-        </w:rPr>
-        <w:t>אדאלין</w:t>
-      </w:r>
-      <w:proofErr w:type="spellEnd"/>
-      <w:r>
-        <w:rPr>
-          <w:rFonts w:asciiTheme="minorBidi" w:hAnsiTheme="minorBidi" w:hint="cs"/>
-          <w:rtl/>
-        </w:rPr>
-        <w:t xml:space="preserve"> שכן.</w:t>
+          <w:rFonts w:asciiTheme="minorBidi" w:hAnsiTheme="minorBidi"/>
+        </w:rPr>
+      </w:pPr>
+      <w:r>
+        <w:rPr>
+          <w:rFonts w:asciiTheme="minorBidi" w:hAnsiTheme="minorBidi" w:hint="cs"/>
+          <w:rtl/>
+        </w:rPr>
+        <w:t xml:space="preserve">ניתן לראות כי כאשר קיימת הפרדה לינארית, הפרספטרון מתכנס מהר יותר מאשר אדאלין, אך כאשר לא ניתן להפריד </w:t>
+      </w:r>
+      <w:r>
+        <w:rPr>
+          <w:rFonts w:asciiTheme="minorBidi" w:hAnsiTheme="minorBidi" w:hint="cs"/>
+          <w:rtl/>
+        </w:rPr>
+        <w:t>לינארית את הדאטה, הפרספטרון לא מצליח להתכנס כלל, לעומת אדאלין שכן.</w:t>
       </w:r>
       <w:r>
         <w:rPr>
@@ -5637,13 +5852,7 @@
                   <w:rPr>
                     <w:rFonts w:ascii="Cambria Math" w:hAnsi="Cambria Math"/>
                   </w:rPr>
-                  <m:t>+lr*x*y</m:t>
-                </m:r>
-                <m:r>
-                  <w:rPr>
-                    <w:rFonts w:ascii="Cambria Math" w:hAnsi="Cambria Math"/>
-                  </w:rPr>
-                  <m:t>,  &amp;</m:t>
+                  <m:t>+lr*x*y,  &amp;</m:t>
                 </m:r>
                 <m:acc>
                   <m:accPr>
@@ -5667,13 +5876,7 @@
                   <w:rPr>
                     <w:rFonts w:ascii="Cambria Math" w:hAnsi="Cambria Math"/>
                   </w:rPr>
-                  <m:t>≠</m:t>
-                </m:r>
-                <m:r>
-                  <w:rPr>
-                    <w:rFonts w:ascii="Cambria Math" w:hAnsi="Cambria Math"/>
-                  </w:rPr>
-                  <m:t>y</m:t>
+                  <m:t>≠y</m:t>
                 </m:r>
               </m:e>
             </m:eqArr>
@@ -5692,23 +5895,7 @@
           <w:rFonts w:asciiTheme="minorBidi" w:hAnsiTheme="minorBidi" w:hint="cs"/>
           <w:rtl/>
         </w:rPr>
-        <w:t xml:space="preserve">נשים לב כי בגלל </w:t>
-      </w:r>
-      <w:proofErr w:type="spellStart"/>
-      <w:r>
-        <w:rPr>
-          <w:rFonts w:asciiTheme="minorBidi" w:hAnsiTheme="minorBidi" w:hint="cs"/>
-          <w:rtl/>
-        </w:rPr>
-        <w:t>שהדאטה</w:t>
-      </w:r>
-      <w:proofErr w:type="spellEnd"/>
-      <w:r>
-        <w:rPr>
-          <w:rFonts w:asciiTheme="minorBidi" w:hAnsiTheme="minorBidi" w:hint="cs"/>
-          <w:rtl/>
-        </w:rPr>
-        <w:t xml:space="preserve"> אינו ניתן להפרדה לינארית, תמיד נבצע עדכון בגודל קבוע למשקולות, כלומר עבור כל שגיאה בחיזוי של המודל נבצע צעד בגודל קבוע לכיוון אותה דוגמא.</w:t>
+        <w:t>נשים לב כי בגלל שהדאטה אינו ניתן להפרדה לינארית, תמיד נבצע עדכון בגודל קבוע למשקולות, כלומר עבור כל שגיאה בחיזוי של המודל נבצע צעד בגודל קבוע לכיוון אותה דוגמא.</w:t>
       </w:r>
       <w:r>
         <w:rPr>
@@ -5877,23 +6064,7 @@
           <w:rFonts w:asciiTheme="minorBidi" w:eastAsiaTheme="minorEastAsia" w:hAnsiTheme="minorBidi" w:hint="cs"/>
           <w:rtl/>
         </w:rPr>
-        <w:t xml:space="preserve">כלומר ניתן לראות כי יש התייחסות לחיזוי המודל, כלומר ככל שנתקדם, צעד העדכון יקטן מפני שהחיזוי יתקרב לערך האמיתי, עד אשר נגיע </w:t>
-      </w:r>
-      <w:proofErr w:type="spellStart"/>
-      <w:r>
-        <w:rPr>
-          <w:rFonts w:asciiTheme="minorBidi" w:eastAsiaTheme="minorEastAsia" w:hAnsiTheme="minorBidi" w:hint="cs"/>
-          <w:rtl/>
-        </w:rPr>
-        <w:t>לנק</w:t>
-      </w:r>
-      <w:proofErr w:type="spellEnd"/>
-      <w:r>
-        <w:rPr>
-          <w:rFonts w:asciiTheme="minorBidi" w:eastAsiaTheme="minorEastAsia" w:hAnsiTheme="minorBidi" w:hint="cs"/>
-          <w:rtl/>
-        </w:rPr>
-        <w:t>' מינימום בה לא ניתן לשפר יותר את החיזוי.</w:t>
+        <w:t>כלומר ניתן לראות כי יש התייחסות לחיזוי המודל, כלומר ככל שנתקדם, צעד העדכון יקטן מפני שהחיזוי יתקרב לערך האמיתי, עד אשר נגיע לנק' מינימום בה לא ניתן לשפר יותר את החיזוי.</w:t>
       </w:r>
       <w:r>
         <w:rPr>
@@ -5945,14 +6116,12 @@
         </w:rPr>
         <w:t>3. כעת ביצענו השוואה בצורה דומה ב</w:t>
       </w:r>
-      <w:proofErr w:type="spellStart"/>
       <w:r>
         <w:rPr>
           <w:rFonts w:asciiTheme="minorBidi" w:hAnsiTheme="minorBidi"/>
         </w:rPr>
         <w:t>sklearn</w:t>
       </w:r>
-      <w:proofErr w:type="spellEnd"/>
       <w:r>
         <w:rPr>
           <w:rFonts w:asciiTheme="minorBidi" w:hAnsiTheme="minorBidi" w:hint="cs"/>
@@ -5979,21 +6148,7 @@
         <w:rPr>
           <w:rFonts w:asciiTheme="minorBidi" w:hAnsiTheme="minorBidi"/>
         </w:rPr>
-        <w:t xml:space="preserve">Iris dataset </w:t>
-      </w:r>
-      <w:proofErr w:type="spellStart"/>
-      <w:r>
-        <w:rPr>
-          <w:rFonts w:asciiTheme="minorBidi" w:hAnsiTheme="minorBidi"/>
-        </w:rPr>
-        <w:t>setosa</w:t>
-      </w:r>
-      <w:proofErr w:type="spellEnd"/>
-      <w:r>
-        <w:rPr>
-          <w:rFonts w:asciiTheme="minorBidi" w:hAnsiTheme="minorBidi"/>
-        </w:rPr>
-        <w:t xml:space="preserve"> vs all</w:t>
+        <w:t>Iris dataset setosa vs all</w:t>
       </w:r>
       <w:r>
         <w:rPr>
@@ -6025,7 +6180,7 @@
                     </pic:cNvPicPr>
                   </pic:nvPicPr>
                   <pic:blipFill>
-                    <a:blip r:embed="rId14">
+                    <a:blip r:embed="rId16">
                       <a:extLst>
                         <a:ext uri="{28A0092B-C50C-407E-A947-70E740481C1C}">
                           <a14:useLocalDpi xmlns:a14="http://schemas.microsoft.com/office/drawing/2010/main" val="0"/>
@@ -6060,7 +6215,7 @@
     <w:p>
       <w:pPr>
         <w:rPr>
-          <w:rFonts w:asciiTheme="minorBidi" w:hAnsiTheme="minorBidi" w:hint="cs"/>
+          <w:rFonts w:asciiTheme="minorBidi" w:hAnsiTheme="minorBidi"/>
           <w:rtl/>
         </w:rPr>
       </w:pPr>
@@ -6099,7 +6254,7 @@
                     </pic:cNvPicPr>
                   </pic:nvPicPr>
                   <pic:blipFill>
-                    <a:blip r:embed="rId15">
+                    <a:blip r:embed="rId17">
                       <a:extLst>
                         <a:ext uri="{28A0092B-C50C-407E-A947-70E740481C1C}">
                           <a14:useLocalDpi xmlns:a14="http://schemas.microsoft.com/office/drawing/2010/main" val="0"/>
@@ -6157,6 +6312,7 @@
         </w:rPr>
         <w:t xml:space="preserve"> מתכנס יותר מהר מאשר </w:t>
       </w:r>
+      <w:proofErr w:type="gramStart"/>
       <w:r>
         <w:rPr>
           <w:rFonts w:asciiTheme="minorBidi" w:hAnsiTheme="minorBidi"/>
@@ -6170,23 +6326,17 @@
         </w:rPr>
         <w:t xml:space="preserve"> .</w:t>
       </w:r>
+      <w:proofErr w:type="gramEnd"/>
     </w:p>
     <w:p>
       <w:pPr>
         <w:ind w:left="-58"/>
         <w:rPr>
-          <w:rFonts w:hint="cs"/>
           <w:rtl/>
         </w:rPr>
       </w:pPr>
     </w:p>
-    <w:p>
-      <w:pPr>
-        <w:rPr>
-          <w:rFonts w:hint="cs"/>
-        </w:rPr>
-      </w:pPr>
-    </w:p>
+    <w:p/>
     <w:sectPr>
       <w:pgSz w:w="11906" w:h="16838"/>
       <w:pgMar w:top="1440" w:right="1800" w:bottom="1440" w:left="1800" w:header="708" w:footer="708" w:gutter="0"/>
@@ -7248,20 +7398,19 @@
     <w:lsdException w:name="Unresolved Mention" w:semiHidden="1" w:unhideWhenUsed="1"/>
     <w:lsdException w:name="Smart Link" w:semiHidden="1" w:unhideWhenUsed="1"/>
   </w:latentStyles>
-  <w:style w:type="paragraph" w:default="1" w:styleId="Normal">
+  <w:style w:type="paragraph" w:default="1" w:styleId="a">
     <w:name w:val="Normal"/>
     <w:qFormat/>
     <w:pPr>
       <w:bidi/>
     </w:pPr>
   </w:style>
-  <w:style w:type="character" w:default="1" w:styleId="DefaultParagraphFont">
+  <w:style w:type="character" w:default="1" w:styleId="a0">
     <w:name w:val="Default Paragraph Font"/>
     <w:uiPriority w:val="1"/>
-    <w:semiHidden/>
     <w:unhideWhenUsed/>
   </w:style>
-  <w:style w:type="table" w:default="1" w:styleId="TableNormal">
+  <w:style w:type="table" w:default="1" w:styleId="a1">
     <w:name w:val="Normal Table"/>
     <w:uiPriority w:val="99"/>
     <w:semiHidden/>
@@ -7276,15 +7425,15 @@
       </w:tblCellMar>
     </w:tblPr>
   </w:style>
-  <w:style w:type="numbering" w:default="1" w:styleId="NoList">
+  <w:style w:type="numbering" w:default="1" w:styleId="a2">
     <w:name w:val="No List"/>
     <w:uiPriority w:val="99"/>
     <w:semiHidden/>
     <w:unhideWhenUsed/>
   </w:style>
-  <w:style w:type="table" w:styleId="TableGrid">
+  <w:style w:type="table" w:styleId="a3">
     <w:name w:val="Table Grid"/>
-    <w:basedOn w:val="TableNormal"/>
+    <w:basedOn w:val="a1"/>
     <w:uiPriority w:val="39"/>
     <w:rsid w:val="00E47DD8"/>
     <w:pPr>
@@ -7301,9 +7450,9 @@
       </w:tblBorders>
     </w:tblPr>
   </w:style>
-  <w:style w:type="paragraph" w:styleId="ListParagraph">
+  <w:style w:type="paragraph" w:styleId="a4">
     <w:name w:val="List Paragraph"/>
-    <w:basedOn w:val="Normal"/>
+    <w:basedOn w:val="a"/>
     <w:uiPriority w:val="34"/>
     <w:qFormat/>
     <w:rsid w:val="008155B7"/>
@@ -7318,10 +7467,10 @@
       <w:szCs w:val="24"/>
     </w:rPr>
   </w:style>
-  <w:style w:type="paragraph" w:styleId="HTMLPreformatted">
+  <w:style w:type="paragraph" w:styleId="HTML">
     <w:name w:val="HTML Preformatted"/>
-    <w:basedOn w:val="Normal"/>
-    <w:link w:val="HTMLPreformattedChar"/>
+    <w:basedOn w:val="a"/>
+    <w:link w:val="HTML0"/>
     <w:uiPriority w:val="99"/>
     <w:unhideWhenUsed/>
     <w:rsid w:val="00796D7A"/>
@@ -7353,10 +7502,10 @@
       <w:szCs w:val="20"/>
     </w:rPr>
   </w:style>
-  <w:style w:type="character" w:customStyle="1" w:styleId="HTMLPreformattedChar">
-    <w:name w:val="HTML Preformatted Char"/>
-    <w:basedOn w:val="DefaultParagraphFont"/>
-    <w:link w:val="HTMLPreformatted"/>
+  <w:style w:type="character" w:customStyle="1" w:styleId="HTML0">
+    <w:name w:val="HTML מעוצב מראש תו"/>
+    <w:basedOn w:val="a0"/>
+    <w:link w:val="HTML"/>
     <w:uiPriority w:val="99"/>
     <w:rsid w:val="00796D7A"/>
     <w:rPr>
@@ -7365,9 +7514,9 @@
       <w:szCs w:val="20"/>
     </w:rPr>
   </w:style>
-  <w:style w:type="character" w:styleId="PlaceholderText">
+  <w:style w:type="character" w:styleId="a5">
     <w:name w:val="Placeholder Text"/>
-    <w:basedOn w:val="DefaultParagraphFont"/>
+    <w:basedOn w:val="a0"/>
     <w:uiPriority w:val="99"/>
     <w:semiHidden/>
     <w:rsid w:val="00635FA8"/>

</xml_diff>